<commit_message>
- Adicionados números de matrículas.
</commit_message>
<xml_diff>
--- a/docs/relatorio_final.docx
+++ b/docs/relatorio_final.docx
@@ -360,8 +360,16 @@
         <w:rPr>
           <w:rFonts w:ascii="Arial" w:hAnsi="Arial" w:cs="Arial"/>
         </w:rPr>
-        <w:t>Marius Fontes – XXX</w:t>
-      </w:r>
+        <w:t xml:space="preserve">Marius Fontes – </w:t>
+      </w:r>
+      <w:r>
+        <w:rPr>
+          <w:rFonts w:ascii="Arial" w:hAnsi="Arial" w:cs="Arial"/>
+        </w:rPr>
+        <w:t>172308</w:t>
+      </w:r>
+      <w:bookmarkStart w:id="0" w:name="_GoBack"/>
+      <w:bookmarkEnd w:id="0"/>
       <w:r>
         <w:rPr>
           <w:rFonts w:ascii="Arial" w:hAnsi="Arial" w:cs="Arial"/>
@@ -462,6 +470,7 @@
           <w:docPartUnique/>
         </w:docPartObj>
       </w:sdtPr>
+      <w:sdtEndPr/>
       <w:sdtContent>
         <w:p>
           <w:pPr>
@@ -478,8 +487,6 @@
             </w:rPr>
             <w:t>Sumário</w:t>
           </w:r>
-          <w:bookmarkStart w:id="0" w:name="_GoBack"/>
-          <w:bookmarkEnd w:id="0"/>
         </w:p>
         <w:p>
           <w:pPr>
@@ -4667,6 +4674,8 @@
       <w:r>
         <w:rPr>
           <w:rFonts w:ascii="Arial" w:hAnsi="Arial" w:cs="Arial"/>
+          <w:noProof/>
+          <w:lang w:val="en-US"/>
         </w:rPr>
         <mc:AlternateContent>
           <mc:Choice Requires="wps">
@@ -5207,6 +5216,8 @@
       <w:r>
         <w:rPr>
           <w:rFonts w:ascii="Arial" w:hAnsi="Arial" w:cs="Arial"/>
+          <w:noProof/>
+          <w:lang w:val="en-US"/>
         </w:rPr>
         <mc:AlternateContent>
           <mc:Choice Requires="wpg">
@@ -6785,6 +6796,7 @@
           <w:docPartUnique/>
         </w:docPartObj>
       </w:sdtPr>
+      <w:sdtEndPr/>
       <w:sdtContent>
         <w:p>
           <w:pPr>
@@ -6810,6 +6822,7 @@
             <w:id w:val="111145805"/>
             <w:bibliography/>
           </w:sdtPr>
+          <w:sdtEndPr/>
           <w:sdtContent>
             <w:p>
               <w:pPr>
@@ -7986,6 +7999,7 @@
   <w:style w:type="character" w:default="1" w:styleId="DefaultParagraphFont">
     <w:name w:val="Default Paragraph Font"/>
     <w:uiPriority w:val="1"/>
+    <w:semiHidden/>
     <w:unhideWhenUsed/>
   </w:style>
   <w:style w:type="table" w:default="1" w:styleId="TableNormal">
@@ -8643,6 +8657,7 @@
   <w:style w:type="character" w:default="1" w:styleId="DefaultParagraphFont">
     <w:name w:val="Default Paragraph Font"/>
     <w:uiPriority w:val="1"/>
+    <w:semiHidden/>
     <w:unhideWhenUsed/>
   </w:style>
   <w:style w:type="table" w:default="1" w:styleId="TableNormal">
@@ -9572,7 +9587,7 @@
 </file>
 
 <file path=customXml/itemProps1.xml><?xml version="1.0" encoding="utf-8"?>
-<ds:datastoreItem xmlns:ds="http://schemas.openxmlformats.org/officeDocument/2006/customXml" ds:itemID="{05E76EA2-3F53-ED44-B2AB-01332933EBFA}">
+<ds:datastoreItem xmlns:ds="http://schemas.openxmlformats.org/officeDocument/2006/customXml" ds:itemID="{884478E8-1D4D-094C-94E5-51C7A076C44E}">
   <ds:schemaRefs>
     <ds:schemaRef ds:uri="http://schemas.openxmlformats.org/officeDocument/2006/bibliography"/>
   </ds:schemaRefs>

</xml_diff>

<commit_message>
- Bibliografia justificada (alinhamento).
</commit_message>
<xml_diff>
--- a/docs/relatorio_final.docx
+++ b/docs/relatorio_final.docx
@@ -483,16 +483,7 @@
               <w:rFonts w:ascii="Arial" w:hAnsi="Arial" w:cs="Arial"/>
               <w:lang w:val="pt-BR"/>
             </w:rPr>
-            <w:t>Sumári</w:t>
-          </w:r>
-          <w:bookmarkStart w:id="0" w:name="_GoBack"/>
-          <w:bookmarkEnd w:id="0"/>
-          <w:r>
-            <w:rPr>
-              <w:rFonts w:ascii="Arial" w:hAnsi="Arial" w:cs="Arial"/>
-              <w:lang w:val="pt-BR"/>
-            </w:rPr>
-            <w:t>o</w:t>
+            <w:t>Sumário</w:t>
           </w:r>
         </w:p>
         <w:p>
@@ -3076,13 +3067,72 @@
           <w:rFonts w:ascii="Arial" w:hAnsi="Arial" w:cs="Arial"/>
         </w:rPr>
       </w:pPr>
-      <w:bookmarkStart w:id="1" w:name="_Toc201940989"/>
+      <w:bookmarkStart w:id="0" w:name="_Toc201940989"/>
       <w:r>
         <w:rPr>
           <w:rFonts w:ascii="Arial" w:hAnsi="Arial" w:cs="Arial"/>
         </w:rPr>
         <w:t>Apresentação do Problema</w:t>
       </w:r>
+      <w:bookmarkEnd w:id="0"/>
+    </w:p>
+    <w:p>
+      <w:pPr>
+        <w:ind w:firstLine="709"/>
+        <w:jc w:val="both"/>
+        <w:rPr>
+          <w:rFonts w:ascii="Arial" w:hAnsi="Arial" w:cs="Arial"/>
+        </w:rPr>
+      </w:pPr>
+    </w:p>
+    <w:p>
+      <w:pPr>
+        <w:ind w:firstLine="709"/>
+        <w:jc w:val="both"/>
+        <w:rPr>
+          <w:rFonts w:ascii="Arial" w:hAnsi="Arial" w:cs="Arial"/>
+        </w:rPr>
+      </w:pPr>
+      <w:r>
+        <w:rPr>
+          <w:rFonts w:ascii="Arial" w:hAnsi="Arial" w:cs="Arial"/>
+        </w:rPr>
+        <w:t>Elifoot é um jogo de futebol para PC da década de 90, estilo manager, que fez muito sucesso entre os brasileiros. Decidimos implementá-lo pois os componentes do grupo pertencem ao grupo de jovens que usufruíram de muitas horas diante deste clássico.</w:t>
+      </w:r>
+    </w:p>
+    <w:p>
+      <w:pPr>
+        <w:ind w:firstLine="720"/>
+        <w:jc w:val="both"/>
+        <w:rPr>
+          <w:rFonts w:ascii="Arial" w:hAnsi="Arial" w:cs="Arial"/>
+        </w:rPr>
+      </w:pPr>
+    </w:p>
+    <w:p>
+      <w:pPr>
+        <w:ind w:firstLine="720"/>
+        <w:jc w:val="both"/>
+        <w:rPr>
+          <w:rFonts w:ascii="Arial" w:hAnsi="Arial" w:cs="Arial"/>
+        </w:rPr>
+      </w:pPr>
+    </w:p>
+    <w:p>
+      <w:pPr>
+        <w:pStyle w:val="Heading2"/>
+        <w:jc w:val="both"/>
+        <w:rPr>
+          <w:rFonts w:ascii="Arial" w:hAnsi="Arial" w:cs="Arial"/>
+        </w:rPr>
+      </w:pPr>
+      <w:bookmarkStart w:id="1" w:name="_Toc201940990"/>
+      <w:r>
+        <w:rPr>
+          <w:rFonts w:ascii="Arial" w:hAnsi="Arial" w:cs="Arial"/>
+        </w:rPr>
+        <w:t>O Elifoot</w:t>
+      </w:r>
       <w:bookmarkEnd w:id="1"/>
     </w:p>
     <w:p>
@@ -3106,21 +3156,31 @@
         <w:rPr>
           <w:rFonts w:ascii="Arial" w:hAnsi="Arial" w:cs="Arial"/>
         </w:rPr>
-        <w:t>Elifoot é um jogo de futebol para PC da década de 90, estilo manager, que fez muito sucesso entre os brasileiros. Decidimos implementá-lo pois os componentes do grupo pertencem ao grupo de jovens que usufruíram de muitas horas diante deste clássico.</w:t>
-      </w:r>
-    </w:p>
-    <w:p>
-      <w:pPr>
-        <w:ind w:firstLine="720"/>
-        <w:jc w:val="both"/>
-        <w:rPr>
-          <w:rFonts w:ascii="Arial" w:hAnsi="Arial" w:cs="Arial"/>
-        </w:rPr>
-      </w:pPr>
-    </w:p>
-    <w:p>
-      <w:pPr>
-        <w:ind w:firstLine="720"/>
+        <w:t>O Elifoot simula o campeonato brasileiro, dividido em 4 divisões com 8 equipes. O fluxo do jogo é o seguinte: o usuário assume aleatoriamente um time da 4ª divisão, organiza a escalação e a formação de seu time e acompanha os jogos do seu campeonato. Cada campeonato possui rodadas de turno e returno, onde todos tim</w:t>
+      </w:r>
+      <w:r>
+        <w:rPr>
+          <w:rFonts w:ascii="Arial" w:hAnsi="Arial" w:cs="Arial"/>
+        </w:rPr>
+        <w:t>es de uma divisão jogam entre si</w:t>
+      </w:r>
+      <w:r>
+        <w:rPr>
+          <w:rFonts w:ascii="Arial" w:hAnsi="Arial" w:cs="Arial"/>
+        </w:rPr>
+        <w:t>. Ao final de uma temporada, os 2 primeiros colocados sobem para a divisão seguinte, enquanto que os 2 últimos são rebaixados. Uma nova temporada é então iniciada.</w:t>
+      </w:r>
+    </w:p>
+    <w:p>
+      <w:pPr>
+        <w:jc w:val="both"/>
+        <w:rPr>
+          <w:rFonts w:ascii="Arial" w:hAnsi="Arial" w:cs="Arial"/>
+        </w:rPr>
+      </w:pPr>
+    </w:p>
+    <w:p>
+      <w:pPr>
         <w:jc w:val="both"/>
         <w:rPr>
           <w:rFonts w:ascii="Arial" w:hAnsi="Arial" w:cs="Arial"/>
@@ -3135,100 +3195,31 @@
           <w:rFonts w:ascii="Arial" w:hAnsi="Arial" w:cs="Arial"/>
         </w:rPr>
       </w:pPr>
-      <w:bookmarkStart w:id="2" w:name="_Toc201940990"/>
-      <w:r>
-        <w:rPr>
-          <w:rFonts w:ascii="Arial" w:hAnsi="Arial" w:cs="Arial"/>
-        </w:rPr>
-        <w:t>O Elifoot</w:t>
+      <w:bookmarkStart w:id="2" w:name="_Toc201940991"/>
+      <w:r>
+        <w:rPr>
+          <w:rFonts w:ascii="Arial" w:hAnsi="Arial" w:cs="Arial"/>
+        </w:rPr>
+        <w:t>Requisitos do Projeto</w:t>
       </w:r>
       <w:bookmarkEnd w:id="2"/>
     </w:p>
     <w:p>
       <w:pPr>
-        <w:ind w:firstLine="709"/>
-        <w:jc w:val="both"/>
-        <w:rPr>
-          <w:rFonts w:ascii="Arial" w:hAnsi="Arial" w:cs="Arial"/>
-        </w:rPr>
-      </w:pPr>
-    </w:p>
-    <w:p>
-      <w:pPr>
-        <w:ind w:firstLine="709"/>
-        <w:jc w:val="both"/>
-        <w:rPr>
-          <w:rFonts w:ascii="Arial" w:hAnsi="Arial" w:cs="Arial"/>
-        </w:rPr>
-      </w:pPr>
-      <w:r>
-        <w:rPr>
-          <w:rFonts w:ascii="Arial" w:hAnsi="Arial" w:cs="Arial"/>
-        </w:rPr>
-        <w:t>O Elifoot simula o campeonato brasileiro, dividido em 4 divisões com 8 equipes. O fluxo do jogo é o seguinte: o usuário assume aleatoriamente um time da 4ª divisão, organiza a escalação e a formação de seu time e acompanha os jogos do seu campeonato. Cada campeonato possui rodadas de turno e returno, onde todos tim</w:t>
-      </w:r>
-      <w:r>
-        <w:rPr>
-          <w:rFonts w:ascii="Arial" w:hAnsi="Arial" w:cs="Arial"/>
-        </w:rPr>
-        <w:t>es de uma divisão jogam entre si</w:t>
-      </w:r>
-      <w:r>
-        <w:rPr>
-          <w:rFonts w:ascii="Arial" w:hAnsi="Arial" w:cs="Arial"/>
-        </w:rPr>
-        <w:t>. Ao final de uma temporada, os 2 primeiros colocados sobem para a divisão seguinte, enquanto que os 2 últimos são rebaixados. Uma nova temporada é então iniciada.</w:t>
-      </w:r>
-    </w:p>
-    <w:p>
-      <w:pPr>
-        <w:jc w:val="both"/>
-        <w:rPr>
-          <w:rFonts w:ascii="Arial" w:hAnsi="Arial" w:cs="Arial"/>
-        </w:rPr>
-      </w:pPr>
-    </w:p>
-    <w:p>
-      <w:pPr>
-        <w:jc w:val="both"/>
-        <w:rPr>
-          <w:rFonts w:ascii="Arial" w:hAnsi="Arial" w:cs="Arial"/>
-        </w:rPr>
-      </w:pPr>
-    </w:p>
-    <w:p>
-      <w:pPr>
-        <w:pStyle w:val="Heading2"/>
-        <w:jc w:val="both"/>
-        <w:rPr>
-          <w:rFonts w:ascii="Arial" w:hAnsi="Arial" w:cs="Arial"/>
-        </w:rPr>
-      </w:pPr>
-      <w:bookmarkStart w:id="3" w:name="_Toc201940991"/>
-      <w:r>
-        <w:rPr>
-          <w:rFonts w:ascii="Arial" w:hAnsi="Arial" w:cs="Arial"/>
-        </w:rPr>
-        <w:t>Requisitos do Projeto</w:t>
+        <w:pStyle w:val="Heading3"/>
+        <w:jc w:val="both"/>
+        <w:rPr>
+          <w:rFonts w:ascii="Arial" w:hAnsi="Arial" w:cs="Arial"/>
+        </w:rPr>
+      </w:pPr>
+      <w:bookmarkStart w:id="3" w:name="_Toc201940992"/>
+      <w:r>
+        <w:rPr>
+          <w:rFonts w:ascii="Arial" w:hAnsi="Arial" w:cs="Arial"/>
+        </w:rPr>
+        <w:t>Funcionais</w:t>
       </w:r>
       <w:bookmarkEnd w:id="3"/>
-    </w:p>
-    <w:p>
-      <w:pPr>
-        <w:pStyle w:val="Heading3"/>
-        <w:jc w:val="both"/>
-        <w:rPr>
-          <w:rFonts w:ascii="Arial" w:hAnsi="Arial" w:cs="Arial"/>
-        </w:rPr>
-      </w:pPr>
-      <w:bookmarkStart w:id="4" w:name="_Toc201940992"/>
-      <w:r>
-        <w:rPr>
-          <w:rFonts w:ascii="Arial" w:hAnsi="Arial" w:cs="Arial"/>
-        </w:rPr>
-        <w:t>Funcionais</w:t>
-      </w:r>
-      <w:bookmarkEnd w:id="4"/>
     </w:p>
     <w:p>
       <w:pPr>
@@ -3404,7 +3395,7 @@
           <w:rFonts w:ascii="Arial" w:hAnsi="Arial" w:cs="Arial"/>
         </w:rPr>
       </w:pPr>
-      <w:bookmarkStart w:id="5" w:name="_Toc201940993"/>
+      <w:bookmarkStart w:id="4" w:name="_Toc201940993"/>
       <w:r>
         <w:rPr>
           <w:rFonts w:ascii="Arial" w:hAnsi="Arial" w:cs="Arial"/>
@@ -3417,7 +3408,7 @@
         </w:rPr>
         <w:t>uncionais</w:t>
       </w:r>
-      <w:bookmarkEnd w:id="5"/>
+      <w:bookmarkEnd w:id="4"/>
     </w:p>
     <w:p>
       <w:pPr>
@@ -3493,18 +3484,86 @@
           <w:rFonts w:ascii="Arial" w:hAnsi="Arial" w:cs="Arial"/>
         </w:rPr>
       </w:pPr>
-      <w:bookmarkStart w:id="6" w:name="_Toc201940994"/>
+      <w:bookmarkStart w:id="5" w:name="_Toc201940994"/>
       <w:r>
         <w:rPr>
           <w:rFonts w:ascii="Arial" w:hAnsi="Arial" w:cs="Arial"/>
         </w:rPr>
         <w:t>Requisitos Implementados</w:t>
       </w:r>
+      <w:bookmarkEnd w:id="5"/>
+    </w:p>
+    <w:p>
+      <w:pPr>
+        <w:jc w:val="both"/>
+        <w:rPr>
+          <w:rFonts w:ascii="Arial" w:hAnsi="Arial" w:cs="Arial"/>
+        </w:rPr>
+      </w:pPr>
+    </w:p>
+    <w:p>
+      <w:pPr>
+        <w:ind w:firstLine="720"/>
+        <w:jc w:val="both"/>
+        <w:rPr>
+          <w:rFonts w:ascii="Arial" w:hAnsi="Arial" w:cs="Arial"/>
+        </w:rPr>
+      </w:pPr>
+      <w:r>
+        <w:rPr>
+          <w:rFonts w:ascii="Arial" w:hAnsi="Arial" w:cs="Arial"/>
+        </w:rPr>
+        <w:t>De todos os requisitos que levantamos o único que não foi implementado refere-se ao gerenciamento da equipe (troca de formação e escalação). Todos os demais apresentam-se de forma completamente funcional na jogo apresentado.</w:t>
+      </w:r>
+    </w:p>
+    <w:p>
+      <w:pPr>
+        <w:pStyle w:val="Heading1"/>
+        <w:jc w:val="both"/>
+        <w:rPr>
+          <w:rFonts w:ascii="Arial" w:hAnsi="Arial" w:cs="Arial"/>
+        </w:rPr>
+      </w:pPr>
+      <w:bookmarkStart w:id="6" w:name="_Toc201940995"/>
+      <w:r>
+        <w:rPr>
+          <w:rFonts w:ascii="Arial" w:hAnsi="Arial" w:cs="Arial"/>
+        </w:rPr>
+        <w:t>Apresentação das T</w:t>
+      </w:r>
+      <w:r>
+        <w:rPr>
+          <w:rFonts w:ascii="Arial" w:hAnsi="Arial" w:cs="Arial"/>
+        </w:rPr>
+        <w:t>ecnologias</w:t>
+      </w:r>
+      <w:r>
+        <w:rPr>
+          <w:rFonts w:ascii="Arial" w:hAnsi="Arial" w:cs="Arial"/>
+        </w:rPr>
+        <w:t xml:space="preserve"> Utilizadas</w:t>
+      </w:r>
       <w:bookmarkEnd w:id="6"/>
     </w:p>
     <w:p>
       <w:pPr>
-        <w:jc w:val="both"/>
+        <w:pStyle w:val="Heading2"/>
+        <w:jc w:val="both"/>
+        <w:rPr>
+          <w:rFonts w:ascii="Arial" w:hAnsi="Arial" w:cs="Arial"/>
+        </w:rPr>
+      </w:pPr>
+      <w:bookmarkStart w:id="7" w:name="_Toc201940996"/>
+      <w:r>
+        <w:rPr>
+          <w:rFonts w:ascii="Arial" w:hAnsi="Arial" w:cs="Arial"/>
+        </w:rPr>
+        <w:t>Linguagens</w:t>
+      </w:r>
+      <w:bookmarkEnd w:id="7"/>
+    </w:p>
+    <w:p>
+      <w:pPr>
         <w:rPr>
           <w:rFonts w:ascii="Arial" w:hAnsi="Arial" w:cs="Arial"/>
         </w:rPr>
@@ -3522,37 +3581,59 @@
         <w:rPr>
           <w:rFonts w:ascii="Arial" w:hAnsi="Arial" w:cs="Arial"/>
         </w:rPr>
-        <w:t>De todos os requisitos que levantamos o único que não foi implementado refere-se ao gerenciamento da equipe (troca de formação e escalação). Todos os demais apresentam-se de forma completamente funcional na jogo apresentado.</w:t>
-      </w:r>
-    </w:p>
-    <w:p>
-      <w:pPr>
-        <w:pStyle w:val="Heading1"/>
-        <w:jc w:val="both"/>
-        <w:rPr>
-          <w:rFonts w:ascii="Arial" w:hAnsi="Arial" w:cs="Arial"/>
-        </w:rPr>
-      </w:pPr>
-      <w:bookmarkStart w:id="7" w:name="_Toc201940995"/>
-      <w:r>
-        <w:rPr>
-          <w:rFonts w:ascii="Arial" w:hAnsi="Arial" w:cs="Arial"/>
-        </w:rPr>
-        <w:t>Apresentação das T</w:t>
-      </w:r>
-      <w:r>
-        <w:rPr>
-          <w:rFonts w:ascii="Arial" w:hAnsi="Arial" w:cs="Arial"/>
-        </w:rPr>
-        <w:t>ecnologias</w:t>
-      </w:r>
-      <w:r>
-        <w:rPr>
-          <w:rFonts w:ascii="Arial" w:hAnsi="Arial" w:cs="Arial"/>
-        </w:rPr>
-        <w:t xml:space="preserve"> Utilizadas</w:t>
-      </w:r>
-      <w:bookmarkEnd w:id="7"/>
+        <w:t>Optamos pela linguagem Python, versão 2.6. O motivo da escolha entre as disponíveis foi o interesse dos integrantes do grupo em desenvolver conhecimento sobre esta linguagem.</w:t>
+      </w:r>
+    </w:p>
+    <w:p>
+      <w:pPr>
+        <w:ind w:firstLine="720"/>
+        <w:jc w:val="both"/>
+        <w:rPr>
+          <w:rFonts w:ascii="Arial" w:hAnsi="Arial" w:cs="Arial"/>
+        </w:rPr>
+      </w:pPr>
+      <w:r>
+        <w:rPr>
+          <w:rFonts w:ascii="Arial" w:hAnsi="Arial" w:cs="Arial"/>
+        </w:rPr>
+        <w:t xml:space="preserve">Para maior riqueza na interface disponibilizada via browser, utilizamos a linguagem </w:t>
+      </w:r>
+      <w:r>
+        <w:rPr>
+          <w:rFonts w:ascii="Arial" w:hAnsi="Arial" w:cs="Arial"/>
+        </w:rPr>
+        <w:t>JavaS</w:t>
+      </w:r>
+      <w:r>
+        <w:rPr>
+          <w:rFonts w:ascii="Arial" w:hAnsi="Arial" w:cs="Arial"/>
+        </w:rPr>
+        <w:t>cript</w:t>
+      </w:r>
+      <w:r>
+        <w:rPr>
+          <w:rFonts w:ascii="Arial" w:hAnsi="Arial" w:cs="Arial"/>
+        </w:rPr>
+        <w:t xml:space="preserve"> com manipulação de dados via JSON (AJAX).</w:t>
+      </w:r>
+    </w:p>
+    <w:p>
+      <w:pPr>
+        <w:ind w:firstLine="720"/>
+        <w:jc w:val="both"/>
+        <w:rPr>
+          <w:rFonts w:ascii="Arial" w:hAnsi="Arial" w:cs="Arial"/>
+        </w:rPr>
+      </w:pPr>
+    </w:p>
+    <w:p>
+      <w:pPr>
+        <w:ind w:firstLine="720"/>
+        <w:jc w:val="both"/>
+        <w:rPr>
+          <w:rFonts w:ascii="Arial" w:hAnsi="Arial" w:cs="Arial"/>
+        </w:rPr>
+      </w:pPr>
     </w:p>
     <w:p>
       <w:pPr>
@@ -3562,12 +3643,12 @@
           <w:rFonts w:ascii="Arial" w:hAnsi="Arial" w:cs="Arial"/>
         </w:rPr>
       </w:pPr>
-      <w:bookmarkStart w:id="8" w:name="_Toc201940996"/>
-      <w:r>
-        <w:rPr>
-          <w:rFonts w:ascii="Arial" w:hAnsi="Arial" w:cs="Arial"/>
-        </w:rPr>
-        <w:t>Linguagens</w:t>
+      <w:bookmarkStart w:id="8" w:name="_Toc201940997"/>
+      <w:r>
+        <w:rPr>
+          <w:rFonts w:ascii="Arial" w:hAnsi="Arial" w:cs="Arial"/>
+        </w:rPr>
+        <w:t>Frameworks</w:t>
       </w:r>
       <w:bookmarkEnd w:id="8"/>
     </w:p>
@@ -3590,7 +3671,19 @@
         <w:rPr>
           <w:rFonts w:ascii="Arial" w:hAnsi="Arial" w:cs="Arial"/>
         </w:rPr>
-        <w:t>Optamos pela linguagem Python, versão 2.6. O motivo da escolha entre as disponíveis foi o interesse dos integrantes do grupo em desenvolver conhecimento sobre esta linguagem.</w:t>
+        <w:t>Utilizamos o framework Django, versão 1.</w:t>
+      </w:r>
+      <w:r>
+        <w:rPr>
+          <w:rFonts w:ascii="Arial" w:hAnsi="Arial" w:cs="Arial"/>
+        </w:rPr>
+        <w:t>4. Ele é um framework web para P</w:t>
+      </w:r>
+      <w:r>
+        <w:rPr>
+          <w:rFonts w:ascii="Arial" w:hAnsi="Arial" w:cs="Arial"/>
+        </w:rPr>
+        <w:t>ython que utiliza o modelo de desenvolvimento MVC. É um dos frameworks com maior destaque no principal motor de busca da internet.</w:t>
       </w:r>
     </w:p>
     <w:p>
@@ -3601,30 +3694,6 @@
           <w:rFonts w:ascii="Arial" w:hAnsi="Arial" w:cs="Arial"/>
         </w:rPr>
       </w:pPr>
-      <w:r>
-        <w:rPr>
-          <w:rFonts w:ascii="Arial" w:hAnsi="Arial" w:cs="Arial"/>
-        </w:rPr>
-        <w:t xml:space="preserve">Para maior riqueza na interface disponibilizada via browser, utilizamos a linguagem </w:t>
-      </w:r>
-      <w:r>
-        <w:rPr>
-          <w:rFonts w:ascii="Arial" w:hAnsi="Arial" w:cs="Arial"/>
-        </w:rPr>
-        <w:t>JavaS</w:t>
-      </w:r>
-      <w:r>
-        <w:rPr>
-          <w:rFonts w:ascii="Arial" w:hAnsi="Arial" w:cs="Arial"/>
-        </w:rPr>
-        <w:t>cript</w:t>
-      </w:r>
-      <w:r>
-        <w:rPr>
-          <w:rFonts w:ascii="Arial" w:hAnsi="Arial" w:cs="Arial"/>
-        </w:rPr>
-        <w:t xml:space="preserve"> com manipulação de dados via JSON (AJAX).</w:t>
-      </w:r>
     </w:p>
     <w:p>
       <w:pPr>
@@ -3637,98 +3706,20 @@
     </w:p>
     <w:p>
       <w:pPr>
-        <w:ind w:firstLine="720"/>
-        <w:jc w:val="both"/>
-        <w:rPr>
-          <w:rFonts w:ascii="Arial" w:hAnsi="Arial" w:cs="Arial"/>
-        </w:rPr>
-      </w:pPr>
-    </w:p>
-    <w:p>
-      <w:pPr>
         <w:pStyle w:val="Heading2"/>
         <w:jc w:val="both"/>
         <w:rPr>
           <w:rFonts w:ascii="Arial" w:hAnsi="Arial" w:cs="Arial"/>
         </w:rPr>
       </w:pPr>
-      <w:bookmarkStart w:id="9" w:name="_Toc201940997"/>
-      <w:r>
-        <w:rPr>
-          <w:rFonts w:ascii="Arial" w:hAnsi="Arial" w:cs="Arial"/>
-        </w:rPr>
-        <w:t>Frameworks</w:t>
+      <w:bookmarkStart w:id="9" w:name="_Toc201940998"/>
+      <w:r>
+        <w:rPr>
+          <w:rFonts w:ascii="Arial" w:hAnsi="Arial" w:cs="Arial"/>
+        </w:rPr>
+        <w:t>Bibliotecas</w:t>
       </w:r>
       <w:bookmarkEnd w:id="9"/>
-    </w:p>
-    <w:p>
-      <w:pPr>
-        <w:rPr>
-          <w:rFonts w:ascii="Arial" w:hAnsi="Arial" w:cs="Arial"/>
-        </w:rPr>
-      </w:pPr>
-    </w:p>
-    <w:p>
-      <w:pPr>
-        <w:ind w:firstLine="720"/>
-        <w:jc w:val="both"/>
-        <w:rPr>
-          <w:rFonts w:ascii="Arial" w:hAnsi="Arial" w:cs="Arial"/>
-        </w:rPr>
-      </w:pPr>
-      <w:r>
-        <w:rPr>
-          <w:rFonts w:ascii="Arial" w:hAnsi="Arial" w:cs="Arial"/>
-        </w:rPr>
-        <w:t>Utilizamos o framework Django, versão 1.</w:t>
-      </w:r>
-      <w:r>
-        <w:rPr>
-          <w:rFonts w:ascii="Arial" w:hAnsi="Arial" w:cs="Arial"/>
-        </w:rPr>
-        <w:t>4. Ele é um framework web para P</w:t>
-      </w:r>
-      <w:r>
-        <w:rPr>
-          <w:rFonts w:ascii="Arial" w:hAnsi="Arial" w:cs="Arial"/>
-        </w:rPr>
-        <w:t>ython que utiliza o modelo de desenvolvimento MVC. É um dos frameworks com maior destaque no principal motor de busca da internet.</w:t>
-      </w:r>
-    </w:p>
-    <w:p>
-      <w:pPr>
-        <w:ind w:firstLine="720"/>
-        <w:jc w:val="both"/>
-        <w:rPr>
-          <w:rFonts w:ascii="Arial" w:hAnsi="Arial" w:cs="Arial"/>
-        </w:rPr>
-      </w:pPr>
-    </w:p>
-    <w:p>
-      <w:pPr>
-        <w:ind w:firstLine="720"/>
-        <w:jc w:val="both"/>
-        <w:rPr>
-          <w:rFonts w:ascii="Arial" w:hAnsi="Arial" w:cs="Arial"/>
-        </w:rPr>
-      </w:pPr>
-    </w:p>
-    <w:p>
-      <w:pPr>
-        <w:pStyle w:val="Heading2"/>
-        <w:jc w:val="both"/>
-        <w:rPr>
-          <w:rFonts w:ascii="Arial" w:hAnsi="Arial" w:cs="Arial"/>
-        </w:rPr>
-      </w:pPr>
-      <w:bookmarkStart w:id="10" w:name="_Toc201940998"/>
-      <w:r>
-        <w:rPr>
-          <w:rFonts w:ascii="Arial" w:hAnsi="Arial" w:cs="Arial"/>
-        </w:rPr>
-        <w:t>Bibliotecas</w:t>
-      </w:r>
-      <w:bookmarkEnd w:id="10"/>
     </w:p>
     <w:p>
       <w:pPr>
@@ -3892,36 +3883,156 @@
           <w:rFonts w:ascii="Arial" w:hAnsi="Arial" w:cs="Arial"/>
         </w:rPr>
       </w:pPr>
-      <w:bookmarkStart w:id="11" w:name="_Toc201940999"/>
+      <w:bookmarkStart w:id="10" w:name="_Toc201940999"/>
       <w:r>
         <w:rPr>
           <w:rFonts w:ascii="Arial" w:hAnsi="Arial" w:cs="Arial"/>
         </w:rPr>
         <w:t>Ferramentas</w:t>
       </w:r>
+      <w:bookmarkEnd w:id="10"/>
+    </w:p>
+    <w:p>
+      <w:pPr>
+        <w:rPr>
+          <w:rFonts w:ascii="Arial" w:hAnsi="Arial" w:cs="Arial"/>
+        </w:rPr>
+      </w:pPr>
+    </w:p>
+    <w:p>
+      <w:pPr>
+        <w:ind w:firstLine="720"/>
+        <w:jc w:val="both"/>
+        <w:rPr>
+          <w:rFonts w:ascii="Arial" w:hAnsi="Arial" w:cs="Arial"/>
+        </w:rPr>
+      </w:pPr>
+      <w:r>
+        <w:rPr>
+          <w:rFonts w:ascii="Arial" w:hAnsi="Arial" w:cs="Arial"/>
+        </w:rPr>
+        <w:t>Para o ambiente de desenvolvimento, optamos por cada integrante utilizar a sua ferramenta preferida. As IDEs utilizadas foram: Eclipse, Vim e TextWrangler.</w:t>
+      </w:r>
+    </w:p>
+    <w:p>
+      <w:pPr>
+        <w:ind w:firstLine="720"/>
+        <w:jc w:val="both"/>
+        <w:rPr>
+          <w:rFonts w:ascii="Arial" w:hAnsi="Arial" w:cs="Arial"/>
+        </w:rPr>
+      </w:pPr>
+      <w:r>
+        <w:rPr>
+          <w:rFonts w:ascii="Arial" w:hAnsi="Arial" w:cs="Arial"/>
+        </w:rPr>
+        <w:t>Como repositório de código utilizamos o Subversion, através do serviço gratuito oferecido pelo Google. A página do nosso projeto está disponível em http://code.google.com/p/elyphoot/.</w:t>
+      </w:r>
+    </w:p>
+    <w:p>
+      <w:pPr>
+        <w:ind w:firstLine="720"/>
+        <w:jc w:val="both"/>
+        <w:rPr>
+          <w:rFonts w:ascii="Arial" w:hAnsi="Arial" w:cs="Arial"/>
+        </w:rPr>
+      </w:pPr>
+    </w:p>
+    <w:p>
+      <w:pPr>
+        <w:jc w:val="both"/>
+        <w:rPr>
+          <w:rFonts w:ascii="Arial" w:hAnsi="Arial" w:cs="Arial"/>
+        </w:rPr>
+      </w:pPr>
+    </w:p>
+    <w:p>
+      <w:pPr>
+        <w:jc w:val="both"/>
+        <w:rPr>
+          <w:rFonts w:ascii="Arial" w:hAnsi="Arial" w:cs="Arial"/>
+        </w:rPr>
+      </w:pPr>
+    </w:p>
+    <w:p>
+      <w:pPr>
+        <w:jc w:val="both"/>
+        <w:rPr>
+          <w:rFonts w:ascii="Arial" w:hAnsi="Arial" w:cs="Arial"/>
+        </w:rPr>
+      </w:pPr>
+    </w:p>
+    <w:p>
+      <w:pPr>
+        <w:jc w:val="both"/>
+        <w:rPr>
+          <w:rFonts w:ascii="Arial" w:hAnsi="Arial" w:cs="Arial"/>
+        </w:rPr>
+      </w:pPr>
+    </w:p>
+    <w:p>
+      <w:pPr>
+        <w:jc w:val="both"/>
+        <w:rPr>
+          <w:rFonts w:ascii="Arial" w:hAnsi="Arial" w:cs="Arial"/>
+        </w:rPr>
+      </w:pPr>
+    </w:p>
+    <w:p>
+      <w:pPr>
+        <w:jc w:val="both"/>
+        <w:rPr>
+          <w:rFonts w:ascii="Arial" w:hAnsi="Arial" w:cs="Arial"/>
+        </w:rPr>
+      </w:pPr>
+    </w:p>
+    <w:p>
+      <w:pPr>
+        <w:jc w:val="both"/>
+        <w:rPr>
+          <w:rFonts w:ascii="Arial" w:hAnsi="Arial" w:cs="Arial"/>
+        </w:rPr>
+      </w:pPr>
+    </w:p>
+    <w:p>
+      <w:pPr>
+        <w:jc w:val="both"/>
+        <w:rPr>
+          <w:rFonts w:ascii="Arial" w:hAnsi="Arial" w:cs="Arial"/>
+        </w:rPr>
+      </w:pPr>
+    </w:p>
+    <w:p>
+      <w:pPr>
+        <w:pStyle w:val="Heading1"/>
+        <w:jc w:val="both"/>
+        <w:rPr>
+          <w:rFonts w:ascii="Arial" w:hAnsi="Arial" w:cs="Arial"/>
+        </w:rPr>
+      </w:pPr>
+      <w:bookmarkStart w:id="11" w:name="_Toc201941000"/>
+      <w:r>
+        <w:rPr>
+          <w:rFonts w:ascii="Arial" w:hAnsi="Arial" w:cs="Arial"/>
+        </w:rPr>
+        <w:t>Apresentação</w:t>
+      </w:r>
+      <w:r>
+        <w:rPr>
+          <w:rFonts w:ascii="Arial" w:hAnsi="Arial" w:cs="Arial"/>
+        </w:rPr>
+        <w:t xml:space="preserve"> da Linguagem Python 2</w:t>
+      </w:r>
       <w:bookmarkEnd w:id="11"/>
     </w:p>
     <w:p>
       <w:pPr>
-        <w:rPr>
-          <w:rFonts w:ascii="Arial" w:hAnsi="Arial" w:cs="Arial"/>
-        </w:rPr>
-      </w:pPr>
-    </w:p>
-    <w:p>
-      <w:pPr>
         <w:ind w:firstLine="720"/>
         <w:jc w:val="both"/>
         <w:rPr>
           <w:rFonts w:ascii="Arial" w:hAnsi="Arial" w:cs="Arial"/>
         </w:rPr>
       </w:pPr>
-      <w:r>
-        <w:rPr>
-          <w:rFonts w:ascii="Arial" w:hAnsi="Arial" w:cs="Arial"/>
-        </w:rPr>
-        <w:t>Para o ambiente de desenvolvimento, optamos por cada integrante utilizar a sua ferramenta preferida. As IDEs utilizadas foram: Eclipse, Vim e TextWrangler.</w:t>
-      </w:r>
     </w:p>
     <w:p>
       <w:pPr>
@@ -3935,7 +4046,25 @@
         <w:rPr>
           <w:rFonts w:ascii="Arial" w:hAnsi="Arial" w:cs="Arial"/>
         </w:rPr>
-        <w:t>Como repositório de código utilizamos o Subversion, através do serviço gratuito oferecido pelo Google. A página do nosso projeto está disponível em http://code.google.com/p/elyphoot/.</w:t>
+        <w:t>Python é uma linguagem</w:t>
+      </w:r>
+      <w:r>
+        <w:rPr>
+          <w:rFonts w:ascii="Arial" w:hAnsi="Arial" w:cs="Arial"/>
+        </w:rPr>
+        <w:t xml:space="preserve"> desenvolvida com o intuito de trazer a experiência de escrita de um código mais limpo e simples, inclusive em detrimento de outr</w:t>
+      </w:r>
+      <w:r>
+        <w:rPr>
+          <w:rFonts w:ascii="Arial" w:hAnsi="Arial" w:cs="Arial"/>
+        </w:rPr>
+        <w:t>as características</w:t>
+      </w:r>
+      <w:r>
+        <w:rPr>
+          <w:rFonts w:ascii="Arial" w:hAnsi="Arial" w:cs="Arial"/>
+        </w:rPr>
+        <w:t xml:space="preserve"> como performance. Foi criada por Guido Van Rossum, no final da década de 80. Atualmente é mantida pela organização sem fins lucrativos Python Software Foundation.</w:t>
       </w:r>
     </w:p>
     <w:p>
@@ -3949,88 +4078,26 @@
     </w:p>
     <w:p>
       <w:pPr>
-        <w:jc w:val="both"/>
-        <w:rPr>
-          <w:rFonts w:ascii="Arial" w:hAnsi="Arial" w:cs="Arial"/>
-        </w:rPr>
-      </w:pPr>
-    </w:p>
-    <w:p>
-      <w:pPr>
-        <w:jc w:val="both"/>
-        <w:rPr>
-          <w:rFonts w:ascii="Arial" w:hAnsi="Arial" w:cs="Arial"/>
-        </w:rPr>
-      </w:pPr>
-    </w:p>
-    <w:p>
-      <w:pPr>
-        <w:jc w:val="both"/>
-        <w:rPr>
-          <w:rFonts w:ascii="Arial" w:hAnsi="Arial" w:cs="Arial"/>
-        </w:rPr>
-      </w:pPr>
-    </w:p>
-    <w:p>
-      <w:pPr>
-        <w:jc w:val="both"/>
-        <w:rPr>
-          <w:rFonts w:ascii="Arial" w:hAnsi="Arial" w:cs="Arial"/>
-        </w:rPr>
-      </w:pPr>
-    </w:p>
-    <w:p>
-      <w:pPr>
-        <w:jc w:val="both"/>
-        <w:rPr>
-          <w:rFonts w:ascii="Arial" w:hAnsi="Arial" w:cs="Arial"/>
-        </w:rPr>
-      </w:pPr>
-    </w:p>
-    <w:p>
-      <w:pPr>
-        <w:jc w:val="both"/>
-        <w:rPr>
-          <w:rFonts w:ascii="Arial" w:hAnsi="Arial" w:cs="Arial"/>
-        </w:rPr>
-      </w:pPr>
-    </w:p>
-    <w:p>
-      <w:pPr>
-        <w:jc w:val="both"/>
-        <w:rPr>
-          <w:rFonts w:ascii="Arial" w:hAnsi="Arial" w:cs="Arial"/>
-        </w:rPr>
-      </w:pPr>
-    </w:p>
-    <w:p>
-      <w:pPr>
-        <w:jc w:val="both"/>
-        <w:rPr>
-          <w:rFonts w:ascii="Arial" w:hAnsi="Arial" w:cs="Arial"/>
-        </w:rPr>
-      </w:pPr>
-    </w:p>
-    <w:p>
-      <w:pPr>
-        <w:pStyle w:val="Heading1"/>
-        <w:jc w:val="both"/>
-        <w:rPr>
-          <w:rFonts w:ascii="Arial" w:hAnsi="Arial" w:cs="Arial"/>
-        </w:rPr>
-      </w:pPr>
-      <w:bookmarkStart w:id="12" w:name="_Toc201941000"/>
-      <w:r>
-        <w:rPr>
-          <w:rFonts w:ascii="Arial" w:hAnsi="Arial" w:cs="Arial"/>
-        </w:rPr>
-        <w:t>Apresentação</w:t>
-      </w:r>
-      <w:r>
-        <w:rPr>
-          <w:rFonts w:ascii="Arial" w:hAnsi="Arial" w:cs="Arial"/>
-        </w:rPr>
-        <w:t xml:space="preserve"> da Linguagem Python 2</w:t>
+        <w:ind w:firstLine="720"/>
+        <w:jc w:val="both"/>
+        <w:rPr>
+          <w:rFonts w:ascii="Arial" w:hAnsi="Arial" w:cs="Arial"/>
+        </w:rPr>
+      </w:pPr>
+    </w:p>
+    <w:p>
+      <w:pPr>
+        <w:pStyle w:val="Heading2"/>
+        <w:rPr>
+          <w:rFonts w:ascii="Arial" w:hAnsi="Arial"/>
+        </w:rPr>
+      </w:pPr>
+      <w:bookmarkStart w:id="12" w:name="_Toc201941001"/>
+      <w:r>
+        <w:rPr>
+          <w:rFonts w:ascii="Arial" w:hAnsi="Arial"/>
+        </w:rPr>
+        <w:t>Implementações</w:t>
       </w:r>
       <w:bookmarkEnd w:id="12"/>
     </w:p>
@@ -4055,25 +4122,31 @@
         <w:rPr>
           <w:rFonts w:ascii="Arial" w:hAnsi="Arial" w:cs="Arial"/>
         </w:rPr>
-        <w:t>Python é uma linguagem</w:t>
-      </w:r>
-      <w:r>
-        <w:rPr>
-          <w:rFonts w:ascii="Arial" w:hAnsi="Arial" w:cs="Arial"/>
-        </w:rPr>
-        <w:t xml:space="preserve"> desenvolvida com o intuito de trazer a experiência de escrita de um código mais limpo e simples, inclusive em detrimento de outr</w:t>
-      </w:r>
-      <w:r>
-        <w:rPr>
-          <w:rFonts w:ascii="Arial" w:hAnsi="Arial" w:cs="Arial"/>
-        </w:rPr>
-        <w:t>as características</w:t>
-      </w:r>
-      <w:r>
-        <w:rPr>
-          <w:rFonts w:ascii="Arial" w:hAnsi="Arial" w:cs="Arial"/>
-        </w:rPr>
-        <w:t xml:space="preserve"> como performance. Foi criada por Guido Van Rossum, no final da década de 80. Atualmente é mantida pela organização sem fins lucrativos Python Software Foundation.</w:t>
+        <w:t>A implementação mais popular do Python, utilizada em nosso software, é a CPython, desenvolvida em linguagem C. Existem outras implementações</w:t>
+      </w:r>
+      <w:r>
+        <w:rPr>
+          <w:rFonts w:ascii="Arial" w:hAnsi="Arial" w:cs="Arial"/>
+        </w:rPr>
+        <w:t>,</w:t>
+      </w:r>
+      <w:r>
+        <w:rPr>
+          <w:rFonts w:ascii="Arial" w:hAnsi="Arial" w:cs="Arial"/>
+        </w:rPr>
+        <w:t xml:space="preserve"> mencionadas na documentação oficial, como Jython (desenvolvida em Java) e PyPy</w:t>
+      </w:r>
+      <w:r>
+        <w:rPr>
+          <w:rFonts w:ascii="Arial" w:hAnsi="Arial" w:cs="Arial"/>
+        </w:rPr>
+        <w:t xml:space="preserve"> </w:t>
+      </w:r>
+      <w:r>
+        <w:rPr>
+          <w:rFonts w:ascii="Arial" w:hAnsi="Arial" w:cs="Arial"/>
+        </w:rPr>
+        <w:t>(desenvolvida na própria linguagem Python).</w:t>
       </w:r>
     </w:p>
     <w:p>
@@ -4101,12 +4174,12 @@
           <w:rFonts w:ascii="Arial" w:hAnsi="Arial"/>
         </w:rPr>
       </w:pPr>
-      <w:bookmarkStart w:id="13" w:name="_Toc201941001"/>
+      <w:bookmarkStart w:id="13" w:name="_Toc201941002"/>
       <w:r>
         <w:rPr>
           <w:rFonts w:ascii="Arial" w:hAnsi="Arial"/>
         </w:rPr>
-        <w:t>Implementações</w:t>
+        <w:t>Notação</w:t>
       </w:r>
       <w:bookmarkEnd w:id="13"/>
     </w:p>
@@ -4131,31 +4204,13 @@
         <w:rPr>
           <w:rFonts w:ascii="Arial" w:hAnsi="Arial" w:cs="Arial"/>
         </w:rPr>
-        <w:t>A implementação mais popular do Python, utilizada em nosso software, é a CPython, desenvolvida em linguagem C. Existem outras implementações</w:t>
-      </w:r>
-      <w:r>
-        <w:rPr>
-          <w:rFonts w:ascii="Arial" w:hAnsi="Arial" w:cs="Arial"/>
-        </w:rPr>
-        <w:t>,</w:t>
-      </w:r>
-      <w:r>
-        <w:rPr>
-          <w:rFonts w:ascii="Arial" w:hAnsi="Arial" w:cs="Arial"/>
-        </w:rPr>
-        <w:t xml:space="preserve"> mencionadas na documentação oficial, como Jython (desenvolvida em Java) e PyPy</w:t>
-      </w:r>
-      <w:r>
-        <w:rPr>
-          <w:rFonts w:ascii="Arial" w:hAnsi="Arial" w:cs="Arial"/>
-        </w:rPr>
-        <w:t xml:space="preserve"> </w:t>
-      </w:r>
-      <w:r>
-        <w:rPr>
-          <w:rFonts w:ascii="Arial" w:hAnsi="Arial" w:cs="Arial"/>
-        </w:rPr>
-        <w:t>(desenvolvida na própria linguagem Python).</w:t>
+        <w:t>A descrição de análise léxica e sintática utiliza uma gramática BNF modificada. Encontramos referência a gramática de uma versão legada no link: http://docs.python.org/release/2.5.2/ref/grammar.txt</w:t>
+      </w:r>
+      <w:r>
+        <w:rPr>
+          <w:rFonts w:ascii="Arial" w:hAnsi="Arial" w:cs="Arial"/>
+        </w:rPr>
+        <w:t>.</w:t>
       </w:r>
     </w:p>
     <w:p>
@@ -4183,12 +4238,12 @@
           <w:rFonts w:ascii="Arial" w:hAnsi="Arial"/>
         </w:rPr>
       </w:pPr>
-      <w:bookmarkStart w:id="14" w:name="_Toc201941002"/>
+      <w:bookmarkStart w:id="14" w:name="_Toc201941003"/>
       <w:r>
         <w:rPr>
           <w:rFonts w:ascii="Arial" w:hAnsi="Arial"/>
         </w:rPr>
-        <w:t>Notação</w:t>
+        <w:t>Construções</w:t>
       </w:r>
       <w:bookmarkEnd w:id="14"/>
     </w:p>
@@ -4213,13 +4268,19 @@
         <w:rPr>
           <w:rFonts w:ascii="Arial" w:hAnsi="Arial" w:cs="Arial"/>
         </w:rPr>
-        <w:t>A descrição de análise léxica e sintática utiliza uma gramática BNF modificada. Encontramos referência a gramática de uma versão legada no link: http://docs.python.org/release/2.5.2/ref/grammar.txt</w:t>
-      </w:r>
-      <w:r>
-        <w:rPr>
-          <w:rFonts w:ascii="Arial" w:hAnsi="Arial" w:cs="Arial"/>
-        </w:rPr>
-        <w:t>.</w:t>
+        <w:t xml:space="preserve">Python é uma linguagem completa em relação a construtores básicos (estruturas de seleção, repetição, construção de classes, subrotinas, escopo, </w:t>
+      </w:r>
+      <w:r>
+        <w:rPr>
+          <w:rFonts w:ascii="Arial" w:hAnsi="Arial" w:cs="Arial"/>
+        </w:rPr>
+        <w:t>etc.</w:t>
+      </w:r>
+      <w:r>
+        <w:rPr>
+          <w:rFonts w:ascii="Arial" w:hAnsi="Arial" w:cs="Arial"/>
+        </w:rPr>
+        <w:t>).</w:t>
       </w:r>
     </w:p>
     <w:p>
@@ -4247,84 +4308,14 @@
           <w:rFonts w:ascii="Arial" w:hAnsi="Arial"/>
         </w:rPr>
       </w:pPr>
-      <w:bookmarkStart w:id="15" w:name="_Toc201941003"/>
+      <w:bookmarkStart w:id="15" w:name="_Toc201941004"/>
       <w:r>
         <w:rPr>
           <w:rFonts w:ascii="Arial" w:hAnsi="Arial"/>
         </w:rPr>
-        <w:t>Construções</w:t>
+        <w:t>Indentação</w:t>
       </w:r>
       <w:bookmarkEnd w:id="15"/>
-    </w:p>
-    <w:p>
-      <w:pPr>
-        <w:ind w:firstLine="720"/>
-        <w:jc w:val="both"/>
-        <w:rPr>
-          <w:rFonts w:ascii="Arial" w:hAnsi="Arial" w:cs="Arial"/>
-        </w:rPr>
-      </w:pPr>
-    </w:p>
-    <w:p>
-      <w:pPr>
-        <w:ind w:firstLine="720"/>
-        <w:jc w:val="both"/>
-        <w:rPr>
-          <w:rFonts w:ascii="Arial" w:hAnsi="Arial" w:cs="Arial"/>
-        </w:rPr>
-      </w:pPr>
-      <w:r>
-        <w:rPr>
-          <w:rFonts w:ascii="Arial" w:hAnsi="Arial" w:cs="Arial"/>
-        </w:rPr>
-        <w:t xml:space="preserve">Python é uma linguagem completa em relação a construtores básicos (estruturas de seleção, repetição, construção de classes, subrotinas, escopo, </w:t>
-      </w:r>
-      <w:r>
-        <w:rPr>
-          <w:rFonts w:ascii="Arial" w:hAnsi="Arial" w:cs="Arial"/>
-        </w:rPr>
-        <w:t>etc.</w:t>
-      </w:r>
-      <w:r>
-        <w:rPr>
-          <w:rFonts w:ascii="Arial" w:hAnsi="Arial" w:cs="Arial"/>
-        </w:rPr>
-        <w:t>).</w:t>
-      </w:r>
-    </w:p>
-    <w:p>
-      <w:pPr>
-        <w:ind w:firstLine="720"/>
-        <w:jc w:val="both"/>
-        <w:rPr>
-          <w:rFonts w:ascii="Arial" w:hAnsi="Arial" w:cs="Arial"/>
-        </w:rPr>
-      </w:pPr>
-    </w:p>
-    <w:p>
-      <w:pPr>
-        <w:ind w:firstLine="720"/>
-        <w:jc w:val="both"/>
-        <w:rPr>
-          <w:rFonts w:ascii="Arial" w:hAnsi="Arial" w:cs="Arial"/>
-        </w:rPr>
-      </w:pPr>
-    </w:p>
-    <w:p>
-      <w:pPr>
-        <w:pStyle w:val="Heading2"/>
-        <w:rPr>
-          <w:rFonts w:ascii="Arial" w:hAnsi="Arial"/>
-        </w:rPr>
-      </w:pPr>
-      <w:bookmarkStart w:id="16" w:name="_Toc201941004"/>
-      <w:r>
-        <w:rPr>
-          <w:rFonts w:ascii="Arial" w:hAnsi="Arial"/>
-        </w:rPr>
-        <w:t>Indentação</w:t>
-      </w:r>
-      <w:bookmarkEnd w:id="16"/>
     </w:p>
     <w:p>
       <w:pPr>
@@ -4411,13 +4402,77 @@
           <w:rFonts w:ascii="Arial" w:hAnsi="Arial"/>
         </w:rPr>
       </w:pPr>
-      <w:bookmarkStart w:id="17" w:name="_Toc201941005"/>
+      <w:bookmarkStart w:id="16" w:name="_Toc201941005"/>
       <w:r>
         <w:rPr>
           <w:rFonts w:ascii="Arial" w:hAnsi="Arial"/>
         </w:rPr>
         <w:t>Tradução</w:t>
       </w:r>
+      <w:bookmarkEnd w:id="16"/>
+    </w:p>
+    <w:p>
+      <w:pPr>
+        <w:ind w:firstLine="720"/>
+        <w:jc w:val="both"/>
+        <w:rPr>
+          <w:rFonts w:ascii="Arial" w:hAnsi="Arial" w:cs="Arial"/>
+        </w:rPr>
+      </w:pPr>
+    </w:p>
+    <w:p>
+      <w:pPr>
+        <w:ind w:firstLine="720"/>
+        <w:jc w:val="both"/>
+        <w:rPr>
+          <w:rFonts w:ascii="Arial" w:hAnsi="Arial" w:cs="Arial"/>
+        </w:rPr>
+      </w:pPr>
+      <w:r>
+        <w:rPr>
+          <w:rFonts w:ascii="Arial" w:hAnsi="Arial" w:cs="Arial"/>
+        </w:rPr>
+        <w:t>Apesar de Python ser conhecida como uma linguagem interpretada,</w:t>
+      </w:r>
+      <w:r>
+        <w:rPr>
+          <w:rFonts w:ascii="Arial" w:hAnsi="Arial" w:cs="Arial"/>
+        </w:rPr>
+        <w:t xml:space="preserve"> também é possível compila-lá. É i</w:t>
+      </w:r>
+      <w:r>
+        <w:rPr>
+          <w:rFonts w:ascii="Arial" w:hAnsi="Arial" w:cs="Arial"/>
+        </w:rPr>
+        <w:t>mportante salientar que o ganho de performance de código compilado se dá apenas em tempo de carga, pois já está em formato bytecode. O código interpretado também é transformado em bytecode, porém tal construção acontece a cada execução</w:t>
+      </w:r>
+      <w:r>
+        <w:rPr>
+          <w:rFonts w:ascii="Arial" w:hAnsi="Arial" w:cs="Arial"/>
+        </w:rPr>
+        <w:t xml:space="preserve"> dos módulos do programa</w:t>
+      </w:r>
+      <w:r>
+        <w:rPr>
+          <w:rFonts w:ascii="Arial" w:hAnsi="Arial" w:cs="Arial"/>
+        </w:rPr>
+        <w:t>.</w:t>
+      </w:r>
+    </w:p>
+    <w:p>
+      <w:pPr>
+        <w:pStyle w:val="Heading2"/>
+        <w:rPr>
+          <w:rFonts w:ascii="Arial" w:hAnsi="Arial"/>
+        </w:rPr>
+      </w:pPr>
+      <w:bookmarkStart w:id="17" w:name="_Toc201941006"/>
+      <w:r>
+        <w:rPr>
+          <w:rFonts w:ascii="Arial" w:hAnsi="Arial"/>
+        </w:rPr>
+        <w:t>Sistema de Tipos</w:t>
+      </w:r>
       <w:bookmarkEnd w:id="17"/>
     </w:p>
     <w:p>
@@ -4441,25 +4496,108 @@
         <w:rPr>
           <w:rFonts w:ascii="Arial" w:hAnsi="Arial" w:cs="Arial"/>
         </w:rPr>
-        <w:t>Apesar de Python ser conhecida como uma linguagem interpretada,</w:t>
-      </w:r>
-      <w:r>
-        <w:rPr>
-          <w:rFonts w:ascii="Arial" w:hAnsi="Arial" w:cs="Arial"/>
-        </w:rPr>
-        <w:t xml:space="preserve"> também é possível compila-lá. É i</w:t>
-      </w:r>
-      <w:r>
-        <w:rPr>
-          <w:rFonts w:ascii="Arial" w:hAnsi="Arial" w:cs="Arial"/>
-        </w:rPr>
-        <w:t>mportante salientar que o ganho de performance de código compilado se dá apenas em tempo de carga, pois já está em formato bytecode. O código interpretado também é transformado em bytecode, porém tal construção acontece a cada execução</w:t>
-      </w:r>
-      <w:r>
-        <w:rPr>
-          <w:rFonts w:ascii="Arial" w:hAnsi="Arial" w:cs="Arial"/>
-        </w:rPr>
-        <w:t xml:space="preserve"> dos módulos do programa</w:t>
+        <w:t>Python é uma linguagem de tipagem dinâmica forte. Isso significa que, durante a execução, uma variável possui um único tipo, é permitido, porém, que esta expressão altere seu tipo, implicitamente. Tal característica induz o a utilização de polimorfismo de inclusão, dando ao código alto potencial de reuso.</w:t>
+      </w:r>
+    </w:p>
+    <w:p>
+      <w:pPr>
+        <w:ind w:firstLine="720"/>
+        <w:jc w:val="both"/>
+        <w:rPr>
+          <w:rFonts w:ascii="Arial" w:hAnsi="Arial" w:cs="Arial"/>
+        </w:rPr>
+      </w:pPr>
+    </w:p>
+    <w:p>
+      <w:pPr>
+        <w:ind w:firstLine="720"/>
+        <w:jc w:val="both"/>
+        <w:rPr>
+          <w:rFonts w:ascii="Arial" w:hAnsi="Arial" w:cs="Arial"/>
+        </w:rPr>
+      </w:pPr>
+    </w:p>
+    <w:p>
+      <w:pPr>
+        <w:pStyle w:val="Heading2"/>
+        <w:rPr>
+          <w:rFonts w:ascii="Arial" w:hAnsi="Arial"/>
+        </w:rPr>
+      </w:pPr>
+      <w:bookmarkStart w:id="18" w:name="_Toc201941007"/>
+      <w:r>
+        <w:rPr>
+          <w:rFonts w:ascii="Arial" w:hAnsi="Arial"/>
+        </w:rPr>
+        <w:t>Orientação a objetos</w:t>
+      </w:r>
+      <w:bookmarkEnd w:id="18"/>
+    </w:p>
+    <w:p>
+      <w:pPr>
+        <w:ind w:firstLine="720"/>
+        <w:jc w:val="both"/>
+        <w:rPr>
+          <w:rFonts w:ascii="Arial" w:hAnsi="Arial" w:cs="Arial"/>
+        </w:rPr>
+      </w:pPr>
+    </w:p>
+    <w:p>
+      <w:pPr>
+        <w:ind w:firstLine="720"/>
+        <w:jc w:val="both"/>
+        <w:rPr>
+          <w:rFonts w:ascii="Arial" w:hAnsi="Arial" w:cs="Arial"/>
+        </w:rPr>
+      </w:pPr>
+      <w:r>
+        <w:rPr>
+          <w:rFonts w:ascii="Arial" w:hAnsi="Arial" w:cs="Arial"/>
+        </w:rPr>
+        <w:t>Provê todos</w:t>
+      </w:r>
+      <w:r>
+        <w:rPr>
+          <w:rFonts w:ascii="Arial" w:hAnsi="Arial" w:cs="Arial"/>
+        </w:rPr>
+        <w:t xml:space="preserve"> os</w:t>
+      </w:r>
+      <w:r>
+        <w:rPr>
+          <w:rFonts w:ascii="Arial" w:hAnsi="Arial" w:cs="Arial"/>
+        </w:rPr>
+        <w:t xml:space="preserve"> mecanismos básicos de uma linguagem orientada à objetos. Permite herança múltipla, motivo pelo qual </w:t>
+      </w:r>
+      <w:r>
+        <w:rPr>
+          <w:rFonts w:ascii="Arial" w:hAnsi="Arial" w:cs="Arial"/>
+        </w:rPr>
+        <w:t>não é necessário o conceito de i</w:t>
+      </w:r>
+      <w:r>
+        <w:rPr>
+          <w:rFonts w:ascii="Arial" w:hAnsi="Arial" w:cs="Arial"/>
+        </w:rPr>
+        <w:t>nterfaces utilizado em Java</w:t>
+      </w:r>
+      <w:r>
+        <w:rPr>
+          <w:rFonts w:ascii="Arial" w:hAnsi="Arial" w:cs="Arial"/>
+        </w:rPr>
+        <w:t xml:space="preserve"> ou C#, por exemplo</w:t>
+      </w:r>
+      <w:r>
+        <w:rPr>
+          <w:rFonts w:ascii="Arial" w:hAnsi="Arial" w:cs="Arial"/>
+        </w:rPr>
+        <w:t xml:space="preserve">. Implementa encapsulamento da classe permitindo que atributos e métodos sejam declarados como privados através do prefixo </w:t>
+      </w:r>
+      <w:r>
+        <w:rPr>
+          <w:rFonts w:ascii="Arial" w:hAnsi="Arial" w:cs="Arial"/>
+          <w:i/>
+        </w:rPr>
+        <w:t>'__'</w:t>
       </w:r>
       <w:r>
         <w:rPr>
@@ -4470,19 +4608,37 @@
     </w:p>
     <w:p>
       <w:pPr>
+        <w:ind w:firstLine="720"/>
+        <w:jc w:val="both"/>
+        <w:rPr>
+          <w:rFonts w:ascii="Arial" w:hAnsi="Arial" w:cs="Arial"/>
+        </w:rPr>
+      </w:pPr>
+    </w:p>
+    <w:p>
+      <w:pPr>
+        <w:ind w:firstLine="720"/>
+        <w:jc w:val="both"/>
+        <w:rPr>
+          <w:rFonts w:ascii="Arial" w:hAnsi="Arial" w:cs="Arial"/>
+        </w:rPr>
+      </w:pPr>
+    </w:p>
+    <w:p>
+      <w:pPr>
         <w:pStyle w:val="Heading2"/>
         <w:rPr>
           <w:rFonts w:ascii="Arial" w:hAnsi="Arial"/>
         </w:rPr>
       </w:pPr>
-      <w:bookmarkStart w:id="18" w:name="_Toc201941006"/>
+      <w:bookmarkStart w:id="19" w:name="_Toc201941008"/>
       <w:r>
         <w:rPr>
           <w:rFonts w:ascii="Arial" w:hAnsi="Arial"/>
         </w:rPr>
-        <w:t>Sistema de Tipos</w:t>
-      </w:r>
-      <w:bookmarkEnd w:id="18"/>
+        <w:t>Programação Funcional</w:t>
+      </w:r>
+      <w:bookmarkEnd w:id="19"/>
     </w:p>
     <w:p>
       <w:pPr>
@@ -4505,7 +4661,67 @@
         <w:rPr>
           <w:rFonts w:ascii="Arial" w:hAnsi="Arial" w:cs="Arial"/>
         </w:rPr>
-        <w:t>Python é uma linguagem de tipagem dinâmica forte. Isso significa que, durante a execução, uma variável possui um único tipo, é permitido, porém, que esta expressão altere seu tipo, implicitamente. Tal característica induz o a utilização de polimorfismo de inclusão, dando ao código alto potencial de reuso.</w:t>
+        <w:t>Python permite</w:t>
+      </w:r>
+      <w:r>
+        <w:rPr>
+          <w:rFonts w:ascii="Arial" w:hAnsi="Arial" w:cs="Arial"/>
+        </w:rPr>
+        <w:t xml:space="preserve"> a</w:t>
+      </w:r>
+      <w:r>
+        <w:rPr>
+          <w:rFonts w:ascii="Arial" w:hAnsi="Arial" w:cs="Arial"/>
+        </w:rPr>
+        <w:t xml:space="preserve"> utilização de programação funcional, fornecendo manipulação de listas de forma pura, construções do tipo lambda, funções parciais </w:t>
+      </w:r>
+      <w:r>
+        <w:rPr>
+          <w:rFonts w:ascii="Arial" w:hAnsi="Arial" w:cs="Arial"/>
+        </w:rPr>
+        <w:t>(currying), suporte a iteração de</w:t>
+      </w:r>
+      <w:r>
+        <w:rPr>
+          <w:rFonts w:ascii="Arial" w:hAnsi="Arial" w:cs="Arial"/>
+        </w:rPr>
+        <w:t xml:space="preserve"> diversos tipos de dados, além de outros conceitos. Apesar de </w:t>
+      </w:r>
+      <w:r>
+        <w:rPr>
+          <w:rFonts w:ascii="Arial" w:hAnsi="Arial" w:cs="Arial"/>
+        </w:rPr>
+        <w:t xml:space="preserve">Python </w:t>
+      </w:r>
+      <w:r>
+        <w:rPr>
+          <w:rFonts w:ascii="Arial" w:hAnsi="Arial" w:cs="Arial"/>
+        </w:rPr>
+        <w:t>ser reconhecida como uma linguagem com funcionalidades de programação funcional, é importante salientar que</w:t>
+      </w:r>
+      <w:r>
+        <w:rPr>
+          <w:rFonts w:ascii="Arial" w:hAnsi="Arial" w:cs="Arial"/>
+        </w:rPr>
+        <w:t>,</w:t>
+      </w:r>
+      <w:r>
+        <w:rPr>
+          <w:rFonts w:ascii="Arial" w:hAnsi="Arial" w:cs="Arial"/>
+        </w:rPr>
+        <w:t xml:space="preserve"> além de permitir programação funcional não pura, a documentação oficial da linguagem informa que em alguns casos </w:t>
+      </w:r>
+      <w:r>
+        <w:rPr>
+          <w:rFonts w:ascii="Arial" w:hAnsi="Arial" w:cs="Arial"/>
+        </w:rPr>
+        <w:t xml:space="preserve">Python </w:t>
+      </w:r>
+      <w:r>
+        <w:rPr>
+          <w:rFonts w:ascii="Arial" w:hAnsi="Arial" w:cs="Arial"/>
+        </w:rPr>
+        <w:t xml:space="preserve">utiliza mecanismos procedurais internamente para executar expressões de notação funcional. </w:t>
       </w:r>
     </w:p>
     <w:p>
@@ -4533,14 +4749,14 @@
           <w:rFonts w:ascii="Arial" w:hAnsi="Arial"/>
         </w:rPr>
       </w:pPr>
-      <w:bookmarkStart w:id="19" w:name="_Toc201941007"/>
+      <w:bookmarkStart w:id="20" w:name="_Toc201941009"/>
       <w:r>
         <w:rPr>
           <w:rFonts w:ascii="Arial" w:hAnsi="Arial"/>
         </w:rPr>
-        <w:t>Orientação a objetos</w:t>
-      </w:r>
-      <w:bookmarkEnd w:id="19"/>
+        <w:t>Biblioteca padrão</w:t>
+      </w:r>
+      <w:bookmarkEnd w:id="20"/>
     </w:p>
     <w:p>
       <w:pPr>
@@ -4563,57 +4779,168 @@
         <w:rPr>
           <w:rFonts w:ascii="Arial" w:hAnsi="Arial" w:cs="Arial"/>
         </w:rPr>
-        <w:t>Provê todos</w:t>
-      </w:r>
-      <w:r>
-        <w:rPr>
-          <w:rFonts w:ascii="Arial" w:hAnsi="Arial" w:cs="Arial"/>
-        </w:rPr>
-        <w:t xml:space="preserve"> os</w:t>
-      </w:r>
-      <w:r>
-        <w:rPr>
-          <w:rFonts w:ascii="Arial" w:hAnsi="Arial" w:cs="Arial"/>
-        </w:rPr>
-        <w:t xml:space="preserve"> mecanismos básicos de uma linguagem orientada à objetos. Permite herança múltipla, motivo pelo qual </w:t>
-      </w:r>
-      <w:r>
-        <w:rPr>
-          <w:rFonts w:ascii="Arial" w:hAnsi="Arial" w:cs="Arial"/>
-        </w:rPr>
-        <w:t>não é necessário o conceito de i</w:t>
-      </w:r>
-      <w:r>
-        <w:rPr>
-          <w:rFonts w:ascii="Arial" w:hAnsi="Arial" w:cs="Arial"/>
-        </w:rPr>
-        <w:t>nterfaces utilizado em Java</w:t>
-      </w:r>
-      <w:r>
-        <w:rPr>
-          <w:rFonts w:ascii="Arial" w:hAnsi="Arial" w:cs="Arial"/>
-        </w:rPr>
-        <w:t xml:space="preserve"> ou C#, por exemplo</w:t>
-      </w:r>
-      <w:r>
-        <w:rPr>
-          <w:rFonts w:ascii="Arial" w:hAnsi="Arial" w:cs="Arial"/>
-        </w:rPr>
-        <w:t xml:space="preserve">. Implementa encapsulamento da classe permitindo que atributos e métodos sejam declarados como privados através do prefixo </w:t>
-      </w:r>
-      <w:r>
-        <w:rPr>
-          <w:rFonts w:ascii="Arial" w:hAnsi="Arial" w:cs="Arial"/>
-          <w:i/>
-        </w:rPr>
-        <w:t>'__'</w:t>
-      </w:r>
-      <w:r>
-        <w:rPr>
-          <w:rFonts w:ascii="Arial" w:hAnsi="Arial" w:cs="Arial"/>
-        </w:rPr>
-        <w:t>.</w:t>
-      </w:r>
+        <w:t>Um dos grandes méritos de P</w:t>
+      </w:r>
+      <w:r>
+        <w:rPr>
+          <w:rFonts w:ascii="Arial" w:hAnsi="Arial" w:cs="Arial"/>
+        </w:rPr>
+        <w:t xml:space="preserve">ython é a extensa biblioteca padrão da linguagem, oferecendo serviços das mais variadas </w:t>
+      </w:r>
+      <w:r>
+        <w:rPr>
+          <w:rFonts w:ascii="Arial" w:hAnsi="Arial" w:cs="Arial"/>
+        </w:rPr>
+        <w:t>á</w:t>
+      </w:r>
+      <w:r>
+        <w:rPr>
+          <w:rFonts w:ascii="Arial" w:hAnsi="Arial" w:cs="Arial"/>
+        </w:rPr>
+        <w:t>reas de desenvolvimento</w:t>
+      </w:r>
+      <w:r>
+        <w:rPr>
+          <w:rFonts w:ascii="Arial" w:hAnsi="Arial" w:cs="Arial"/>
+        </w:rPr>
+        <w:t xml:space="preserve"> (criptografia, interface com sistema operacional, sockets de rede, acesso a dados na internet, </w:t>
+      </w:r>
+      <w:r>
+        <w:rPr>
+          <w:rFonts w:ascii="Arial" w:hAnsi="Arial" w:cs="Arial"/>
+        </w:rPr>
+        <w:t>etc.</w:t>
+      </w:r>
+      <w:r>
+        <w:rPr>
+          <w:rFonts w:ascii="Arial" w:hAnsi="Arial" w:cs="Arial"/>
+        </w:rPr>
+        <w:t xml:space="preserve">). Tal riqueza faz de </w:t>
+      </w:r>
+      <w:r>
+        <w:rPr>
+          <w:rFonts w:ascii="Arial" w:hAnsi="Arial" w:cs="Arial"/>
+        </w:rPr>
+        <w:t xml:space="preserve">Python </w:t>
+      </w:r>
+      <w:r>
+        <w:rPr>
+          <w:rFonts w:ascii="Arial" w:hAnsi="Arial" w:cs="Arial"/>
+        </w:rPr>
+        <w:t>uma linguagem constantemente utilizada para integração de sistemas.</w:t>
+      </w:r>
+    </w:p>
+    <w:p>
+      <w:pPr>
+        <w:jc w:val="both"/>
+        <w:rPr>
+          <w:rFonts w:ascii="Arial" w:hAnsi="Arial" w:cs="Arial"/>
+        </w:rPr>
+      </w:pPr>
+    </w:p>
+    <w:p>
+      <w:pPr>
+        <w:jc w:val="both"/>
+        <w:rPr>
+          <w:rFonts w:ascii="Arial" w:hAnsi="Arial" w:cs="Arial"/>
+        </w:rPr>
+      </w:pPr>
+    </w:p>
+    <w:p>
+      <w:pPr>
+        <w:jc w:val="both"/>
+        <w:rPr>
+          <w:rFonts w:ascii="Arial" w:hAnsi="Arial" w:cs="Arial"/>
+        </w:rPr>
+      </w:pPr>
+    </w:p>
+    <w:p>
+      <w:pPr>
+        <w:jc w:val="both"/>
+        <w:rPr>
+          <w:rFonts w:ascii="Arial" w:hAnsi="Arial" w:cs="Arial"/>
+        </w:rPr>
+      </w:pPr>
+    </w:p>
+    <w:p>
+      <w:pPr>
+        <w:jc w:val="both"/>
+        <w:rPr>
+          <w:rFonts w:ascii="Arial" w:hAnsi="Arial" w:cs="Arial"/>
+        </w:rPr>
+      </w:pPr>
+    </w:p>
+    <w:p>
+      <w:pPr>
+        <w:jc w:val="both"/>
+        <w:rPr>
+          <w:rFonts w:ascii="Arial" w:hAnsi="Arial" w:cs="Arial"/>
+        </w:rPr>
+      </w:pPr>
+    </w:p>
+    <w:p>
+      <w:pPr>
+        <w:jc w:val="both"/>
+        <w:rPr>
+          <w:rFonts w:ascii="Arial" w:hAnsi="Arial" w:cs="Arial"/>
+        </w:rPr>
+      </w:pPr>
+    </w:p>
+    <w:p>
+      <w:pPr>
+        <w:jc w:val="both"/>
+        <w:rPr>
+          <w:rFonts w:ascii="Arial" w:hAnsi="Arial" w:cs="Arial"/>
+        </w:rPr>
+      </w:pPr>
+    </w:p>
+    <w:p>
+      <w:pPr>
+        <w:jc w:val="both"/>
+        <w:rPr>
+          <w:rFonts w:ascii="Arial" w:hAnsi="Arial" w:cs="Arial"/>
+        </w:rPr>
+      </w:pPr>
+    </w:p>
+    <w:p>
+      <w:pPr>
+        <w:jc w:val="both"/>
+        <w:rPr>
+          <w:rFonts w:ascii="Arial" w:hAnsi="Arial" w:cs="Arial"/>
+        </w:rPr>
+      </w:pPr>
+    </w:p>
+    <w:p>
+      <w:pPr>
+        <w:jc w:val="both"/>
+        <w:rPr>
+          <w:rFonts w:ascii="Arial" w:hAnsi="Arial" w:cs="Arial"/>
+        </w:rPr>
+      </w:pPr>
+    </w:p>
+    <w:p>
+      <w:pPr>
+        <w:pStyle w:val="Heading1"/>
+        <w:jc w:val="both"/>
+        <w:rPr>
+          <w:rFonts w:ascii="Arial" w:hAnsi="Arial" w:cs="Arial"/>
+        </w:rPr>
+      </w:pPr>
+      <w:bookmarkStart w:id="21" w:name="_Toc201941010"/>
+      <w:r>
+        <w:rPr>
+          <w:rFonts w:ascii="Arial" w:hAnsi="Arial" w:cs="Arial"/>
+        </w:rPr>
+        <w:t>Implementação</w:t>
+      </w:r>
+      <w:bookmarkEnd w:id="21"/>
+    </w:p>
+    <w:p>
+      <w:pPr>
+        <w:rPr>
+          <w:rFonts w:ascii="Arial" w:hAnsi="Arial" w:cs="Arial"/>
+        </w:rPr>
+      </w:pPr>
     </w:p>
     <w:p>
       <w:pPr>
@@ -4623,6 +4950,12 @@
           <w:rFonts w:ascii="Arial" w:hAnsi="Arial" w:cs="Arial"/>
         </w:rPr>
       </w:pPr>
+      <w:r>
+        <w:rPr>
+          <w:rFonts w:ascii="Arial" w:hAnsi="Arial" w:cs="Arial"/>
+        </w:rPr>
+        <w:t>A seguir detalhamos a implementação, focando nos itens solicitados pelo professor e justificando aqueles que não foram completamente atendidos.</w:t>
+      </w:r>
     </w:p>
     <w:p>
       <w:pPr>
@@ -4635,377 +4968,35 @@
     </w:p>
     <w:p>
       <w:pPr>
+        <w:ind w:firstLine="720"/>
+        <w:jc w:val="both"/>
+        <w:rPr>
+          <w:rFonts w:ascii="Arial" w:hAnsi="Arial" w:cs="Arial"/>
+        </w:rPr>
+      </w:pPr>
+    </w:p>
+    <w:p>
+      <w:pPr>
         <w:pStyle w:val="Heading2"/>
-        <w:rPr>
-          <w:rFonts w:ascii="Arial" w:hAnsi="Arial"/>
-        </w:rPr>
-      </w:pPr>
-      <w:bookmarkStart w:id="20" w:name="_Toc201941008"/>
-      <w:r>
-        <w:rPr>
-          <w:rFonts w:ascii="Arial" w:hAnsi="Arial"/>
-        </w:rPr>
-        <w:t>Programação Funcional</w:t>
-      </w:r>
-      <w:bookmarkEnd w:id="20"/>
-    </w:p>
-    <w:p>
-      <w:pPr>
-        <w:ind w:firstLine="720"/>
-        <w:jc w:val="both"/>
-        <w:rPr>
-          <w:rFonts w:ascii="Arial" w:hAnsi="Arial" w:cs="Arial"/>
-        </w:rPr>
-      </w:pPr>
-    </w:p>
-    <w:p>
-      <w:pPr>
-        <w:ind w:firstLine="720"/>
-        <w:jc w:val="both"/>
-        <w:rPr>
-          <w:rFonts w:ascii="Arial" w:hAnsi="Arial" w:cs="Arial"/>
-        </w:rPr>
-      </w:pPr>
-      <w:r>
-        <w:rPr>
-          <w:rFonts w:ascii="Arial" w:hAnsi="Arial" w:cs="Arial"/>
-        </w:rPr>
-        <w:t>Python permite</w:t>
-      </w:r>
-      <w:r>
-        <w:rPr>
-          <w:rFonts w:ascii="Arial" w:hAnsi="Arial" w:cs="Arial"/>
-        </w:rPr>
-        <w:t xml:space="preserve"> a</w:t>
-      </w:r>
-      <w:r>
-        <w:rPr>
-          <w:rFonts w:ascii="Arial" w:hAnsi="Arial" w:cs="Arial"/>
-        </w:rPr>
-        <w:t xml:space="preserve"> utilização de programação funcional, fornecendo manipulação de listas de forma pura, construções do tipo lambda, funções parciais </w:t>
-      </w:r>
-      <w:r>
-        <w:rPr>
-          <w:rFonts w:ascii="Arial" w:hAnsi="Arial" w:cs="Arial"/>
-        </w:rPr>
-        <w:t>(currying), suporte a iteração de</w:t>
-      </w:r>
-      <w:r>
-        <w:rPr>
-          <w:rFonts w:ascii="Arial" w:hAnsi="Arial" w:cs="Arial"/>
-        </w:rPr>
-        <w:t xml:space="preserve"> diversos tipos de dados, além de outros conceitos. Apesar de </w:t>
-      </w:r>
-      <w:r>
-        <w:rPr>
-          <w:rFonts w:ascii="Arial" w:hAnsi="Arial" w:cs="Arial"/>
-        </w:rPr>
-        <w:t xml:space="preserve">Python </w:t>
-      </w:r>
-      <w:r>
-        <w:rPr>
-          <w:rFonts w:ascii="Arial" w:hAnsi="Arial" w:cs="Arial"/>
-        </w:rPr>
-        <w:t>ser reconhecida como uma linguagem com funcionalidades de programação funcional, é importante salientar que</w:t>
-      </w:r>
-      <w:r>
-        <w:rPr>
-          <w:rFonts w:ascii="Arial" w:hAnsi="Arial" w:cs="Arial"/>
-        </w:rPr>
-        <w:t>,</w:t>
-      </w:r>
-      <w:r>
-        <w:rPr>
-          <w:rFonts w:ascii="Arial" w:hAnsi="Arial" w:cs="Arial"/>
-        </w:rPr>
-        <w:t xml:space="preserve"> além de permitir programação funcional não pura, a documentação oficial da linguagem informa que em alguns casos </w:t>
-      </w:r>
-      <w:r>
-        <w:rPr>
-          <w:rFonts w:ascii="Arial" w:hAnsi="Arial" w:cs="Arial"/>
-        </w:rPr>
-        <w:t xml:space="preserve">Python </w:t>
-      </w:r>
-      <w:r>
-        <w:rPr>
-          <w:rFonts w:ascii="Arial" w:hAnsi="Arial" w:cs="Arial"/>
-        </w:rPr>
-        <w:t xml:space="preserve">utiliza mecanismos procedurais internamente para executar expressões de notação funcional. </w:t>
-      </w:r>
-    </w:p>
-    <w:p>
-      <w:pPr>
-        <w:ind w:firstLine="720"/>
-        <w:jc w:val="both"/>
-        <w:rPr>
-          <w:rFonts w:ascii="Arial" w:hAnsi="Arial" w:cs="Arial"/>
-        </w:rPr>
-      </w:pPr>
-    </w:p>
-    <w:p>
-      <w:pPr>
-        <w:ind w:firstLine="720"/>
-        <w:jc w:val="both"/>
-        <w:rPr>
-          <w:rFonts w:ascii="Arial" w:hAnsi="Arial" w:cs="Arial"/>
-        </w:rPr>
-      </w:pPr>
-    </w:p>
-    <w:p>
-      <w:pPr>
-        <w:pStyle w:val="Heading2"/>
-        <w:rPr>
-          <w:rFonts w:ascii="Arial" w:hAnsi="Arial"/>
-        </w:rPr>
-      </w:pPr>
-      <w:bookmarkStart w:id="21" w:name="_Toc201941009"/>
-      <w:r>
-        <w:rPr>
-          <w:rFonts w:ascii="Arial" w:hAnsi="Arial"/>
-        </w:rPr>
-        <w:t>Biblioteca padrão</w:t>
-      </w:r>
-      <w:bookmarkEnd w:id="21"/>
-    </w:p>
-    <w:p>
-      <w:pPr>
-        <w:ind w:firstLine="720"/>
-        <w:jc w:val="both"/>
-        <w:rPr>
-          <w:rFonts w:ascii="Arial" w:hAnsi="Arial" w:cs="Arial"/>
-        </w:rPr>
-      </w:pPr>
-    </w:p>
-    <w:p>
-      <w:pPr>
-        <w:ind w:firstLine="720"/>
-        <w:jc w:val="both"/>
-        <w:rPr>
-          <w:rFonts w:ascii="Arial" w:hAnsi="Arial" w:cs="Arial"/>
-        </w:rPr>
-      </w:pPr>
-      <w:r>
-        <w:rPr>
-          <w:rFonts w:ascii="Arial" w:hAnsi="Arial" w:cs="Arial"/>
-        </w:rPr>
-        <w:t>Um dos grandes méritos de P</w:t>
-      </w:r>
-      <w:r>
-        <w:rPr>
-          <w:rFonts w:ascii="Arial" w:hAnsi="Arial" w:cs="Arial"/>
-        </w:rPr>
-        <w:t xml:space="preserve">ython é a extensa biblioteca padrão da linguagem, oferecendo serviços das mais variadas </w:t>
-      </w:r>
-      <w:r>
-        <w:rPr>
-          <w:rFonts w:ascii="Arial" w:hAnsi="Arial" w:cs="Arial"/>
-        </w:rPr>
-        <w:t>á</w:t>
-      </w:r>
-      <w:r>
-        <w:rPr>
-          <w:rFonts w:ascii="Arial" w:hAnsi="Arial" w:cs="Arial"/>
-        </w:rPr>
-        <w:t>reas de desenvolvimento</w:t>
-      </w:r>
-      <w:r>
-        <w:rPr>
-          <w:rFonts w:ascii="Arial" w:hAnsi="Arial" w:cs="Arial"/>
-        </w:rPr>
-        <w:t xml:space="preserve"> (criptografia, interface com sistema operacional, sockets de rede, acesso a dados na internet, </w:t>
-      </w:r>
-      <w:r>
-        <w:rPr>
-          <w:rFonts w:ascii="Arial" w:hAnsi="Arial" w:cs="Arial"/>
-        </w:rPr>
-        <w:t>etc.</w:t>
-      </w:r>
-      <w:r>
-        <w:rPr>
-          <w:rFonts w:ascii="Arial" w:hAnsi="Arial" w:cs="Arial"/>
-        </w:rPr>
-        <w:t xml:space="preserve">). Tal riqueza faz de </w:t>
-      </w:r>
-      <w:r>
-        <w:rPr>
-          <w:rFonts w:ascii="Arial" w:hAnsi="Arial" w:cs="Arial"/>
-        </w:rPr>
-        <w:t xml:space="preserve">Python </w:t>
-      </w:r>
-      <w:r>
-        <w:rPr>
-          <w:rFonts w:ascii="Arial" w:hAnsi="Arial" w:cs="Arial"/>
-        </w:rPr>
-        <w:t>uma linguagem constantemente utilizada para integração de sistemas.</w:t>
-      </w:r>
-    </w:p>
-    <w:p>
-      <w:pPr>
-        <w:jc w:val="both"/>
-        <w:rPr>
-          <w:rFonts w:ascii="Arial" w:hAnsi="Arial" w:cs="Arial"/>
-        </w:rPr>
-      </w:pPr>
-    </w:p>
-    <w:p>
-      <w:pPr>
-        <w:jc w:val="both"/>
-        <w:rPr>
-          <w:rFonts w:ascii="Arial" w:hAnsi="Arial" w:cs="Arial"/>
-        </w:rPr>
-      </w:pPr>
-    </w:p>
-    <w:p>
-      <w:pPr>
-        <w:jc w:val="both"/>
-        <w:rPr>
-          <w:rFonts w:ascii="Arial" w:hAnsi="Arial" w:cs="Arial"/>
-        </w:rPr>
-      </w:pPr>
-    </w:p>
-    <w:p>
-      <w:pPr>
-        <w:jc w:val="both"/>
-        <w:rPr>
-          <w:rFonts w:ascii="Arial" w:hAnsi="Arial" w:cs="Arial"/>
-        </w:rPr>
-      </w:pPr>
-    </w:p>
-    <w:p>
-      <w:pPr>
-        <w:jc w:val="both"/>
-        <w:rPr>
-          <w:rFonts w:ascii="Arial" w:hAnsi="Arial" w:cs="Arial"/>
-        </w:rPr>
-      </w:pPr>
-    </w:p>
-    <w:p>
-      <w:pPr>
-        <w:jc w:val="both"/>
-        <w:rPr>
-          <w:rFonts w:ascii="Arial" w:hAnsi="Arial" w:cs="Arial"/>
-        </w:rPr>
-      </w:pPr>
-    </w:p>
-    <w:p>
-      <w:pPr>
-        <w:jc w:val="both"/>
-        <w:rPr>
-          <w:rFonts w:ascii="Arial" w:hAnsi="Arial" w:cs="Arial"/>
-        </w:rPr>
-      </w:pPr>
-    </w:p>
-    <w:p>
-      <w:pPr>
-        <w:jc w:val="both"/>
-        <w:rPr>
-          <w:rFonts w:ascii="Arial" w:hAnsi="Arial" w:cs="Arial"/>
-        </w:rPr>
-      </w:pPr>
-    </w:p>
-    <w:p>
-      <w:pPr>
-        <w:jc w:val="both"/>
-        <w:rPr>
-          <w:rFonts w:ascii="Arial" w:hAnsi="Arial" w:cs="Arial"/>
-        </w:rPr>
-      </w:pPr>
-    </w:p>
-    <w:p>
-      <w:pPr>
-        <w:jc w:val="both"/>
-        <w:rPr>
-          <w:rFonts w:ascii="Arial" w:hAnsi="Arial" w:cs="Arial"/>
-        </w:rPr>
-      </w:pPr>
-    </w:p>
-    <w:p>
-      <w:pPr>
-        <w:jc w:val="both"/>
-        <w:rPr>
-          <w:rFonts w:ascii="Arial" w:hAnsi="Arial" w:cs="Arial"/>
-        </w:rPr>
-      </w:pPr>
-    </w:p>
-    <w:p>
-      <w:pPr>
-        <w:pStyle w:val="Heading1"/>
-        <w:jc w:val="both"/>
-        <w:rPr>
-          <w:rFonts w:ascii="Arial" w:hAnsi="Arial" w:cs="Arial"/>
-        </w:rPr>
-      </w:pPr>
-      <w:bookmarkStart w:id="22" w:name="_Toc201941010"/>
-      <w:r>
-        <w:rPr>
-          <w:rFonts w:ascii="Arial" w:hAnsi="Arial" w:cs="Arial"/>
-        </w:rPr>
-        <w:t>Implementação</w:t>
+        <w:jc w:val="both"/>
+        <w:rPr>
+          <w:rFonts w:ascii="Arial" w:hAnsi="Arial" w:cs="Arial"/>
+        </w:rPr>
+      </w:pPr>
+      <w:bookmarkStart w:id="22" w:name="_Toc201941011"/>
+      <w:r>
+        <w:rPr>
+          <w:rFonts w:ascii="Arial" w:hAnsi="Arial" w:cs="Arial"/>
+        </w:rPr>
+        <w:t>Classes, Atributos e M</w:t>
+      </w:r>
+      <w:r>
+        <w:rPr>
+          <w:rFonts w:ascii="Arial" w:hAnsi="Arial" w:cs="Arial"/>
+        </w:rPr>
+        <w:t>étodos</w:t>
       </w:r>
       <w:bookmarkEnd w:id="22"/>
-    </w:p>
-    <w:p>
-      <w:pPr>
-        <w:rPr>
-          <w:rFonts w:ascii="Arial" w:hAnsi="Arial" w:cs="Arial"/>
-        </w:rPr>
-      </w:pPr>
-    </w:p>
-    <w:p>
-      <w:pPr>
-        <w:ind w:firstLine="720"/>
-        <w:jc w:val="both"/>
-        <w:rPr>
-          <w:rFonts w:ascii="Arial" w:hAnsi="Arial" w:cs="Arial"/>
-        </w:rPr>
-      </w:pPr>
-      <w:r>
-        <w:rPr>
-          <w:rFonts w:ascii="Arial" w:hAnsi="Arial" w:cs="Arial"/>
-        </w:rPr>
-        <w:t>A seguir detalhamos a implementação, focando nos itens solicitados pelo professor e justificando aqueles que não foram completamente atendidos.</w:t>
-      </w:r>
-    </w:p>
-    <w:p>
-      <w:pPr>
-        <w:ind w:firstLine="720"/>
-        <w:jc w:val="both"/>
-        <w:rPr>
-          <w:rFonts w:ascii="Arial" w:hAnsi="Arial" w:cs="Arial"/>
-        </w:rPr>
-      </w:pPr>
-    </w:p>
-    <w:p>
-      <w:pPr>
-        <w:ind w:firstLine="720"/>
-        <w:jc w:val="both"/>
-        <w:rPr>
-          <w:rFonts w:ascii="Arial" w:hAnsi="Arial" w:cs="Arial"/>
-        </w:rPr>
-      </w:pPr>
-    </w:p>
-    <w:p>
-      <w:pPr>
-        <w:pStyle w:val="Heading2"/>
-        <w:jc w:val="both"/>
-        <w:rPr>
-          <w:rFonts w:ascii="Arial" w:hAnsi="Arial" w:cs="Arial"/>
-        </w:rPr>
-      </w:pPr>
-      <w:bookmarkStart w:id="23" w:name="_Toc201941011"/>
-      <w:r>
-        <w:rPr>
-          <w:rFonts w:ascii="Arial" w:hAnsi="Arial" w:cs="Arial"/>
-        </w:rPr>
-        <w:t>Classes, Atributos e M</w:t>
-      </w:r>
-      <w:r>
-        <w:rPr>
-          <w:rFonts w:ascii="Arial" w:hAnsi="Arial" w:cs="Arial"/>
-        </w:rPr>
-        <w:t>étodos</w:t>
-      </w:r>
-      <w:bookmarkEnd w:id="23"/>
     </w:p>
     <w:p>
       <w:pPr>
@@ -5319,13 +5310,67 @@
           <w:rFonts w:ascii="Arial" w:hAnsi="Arial" w:cs="Arial"/>
         </w:rPr>
       </w:pPr>
-      <w:bookmarkStart w:id="24" w:name="_Toc201941012"/>
+      <w:bookmarkStart w:id="23" w:name="_Toc201941012"/>
       <w:r>
         <w:rPr>
           <w:rFonts w:ascii="Arial" w:hAnsi="Arial" w:cs="Arial"/>
         </w:rPr>
         <w:t>Manager</w:t>
       </w:r>
+      <w:bookmarkEnd w:id="23"/>
+    </w:p>
+    <w:p>
+      <w:pPr>
+        <w:rPr>
+          <w:rFonts w:ascii="Arial" w:hAnsi="Arial" w:cs="Arial"/>
+        </w:rPr>
+      </w:pPr>
+    </w:p>
+    <w:p>
+      <w:pPr>
+        <w:ind w:firstLine="720"/>
+        <w:jc w:val="both"/>
+        <w:rPr>
+          <w:rFonts w:ascii="Arial" w:hAnsi="Arial" w:cs="Arial"/>
+        </w:rPr>
+      </w:pPr>
+      <w:r>
+        <w:rPr>
+          <w:rFonts w:ascii="Arial" w:hAnsi="Arial" w:cs="Arial"/>
+        </w:rPr>
+        <w:t>Esta classe representa o usuário do jogo, que exerce papel de treinador de uma equipe. Mantivemos o isolamento dos dados do usuário, necessários para o jogo, daqueles necessários para controle de sessão e autenticação.</w:t>
+      </w:r>
+      <w:r>
+        <w:rPr>
+          <w:rFonts w:ascii="Arial" w:hAnsi="Arial" w:cs="Arial"/>
+        </w:rPr>
+        <w:t xml:space="preserve"> Concentra todos os atributos necessários para um jogador (gerente do time).</w:t>
+      </w:r>
+    </w:p>
+    <w:p>
+      <w:pPr>
+        <w:ind w:firstLine="720"/>
+        <w:jc w:val="both"/>
+        <w:rPr>
+          <w:rFonts w:ascii="Arial" w:hAnsi="Arial" w:cs="Arial"/>
+        </w:rPr>
+      </w:pPr>
+    </w:p>
+    <w:p>
+      <w:pPr>
+        <w:pStyle w:val="Heading3"/>
+        <w:jc w:val="both"/>
+        <w:rPr>
+          <w:rFonts w:ascii="Arial" w:hAnsi="Arial" w:cs="Arial"/>
+        </w:rPr>
+      </w:pPr>
+      <w:bookmarkStart w:id="24" w:name="_Toc201941013"/>
+      <w:r>
+        <w:rPr>
+          <w:rFonts w:ascii="Arial" w:hAnsi="Arial" w:cs="Arial"/>
+        </w:rPr>
+        <w:t>Season</w:t>
+      </w:r>
       <w:bookmarkEnd w:id="24"/>
     </w:p>
     <w:p>
@@ -5347,13 +5392,7 @@
         <w:rPr>
           <w:rFonts w:ascii="Arial" w:hAnsi="Arial" w:cs="Arial"/>
         </w:rPr>
-        <w:t>Esta classe representa o usuário do jogo, que exerce papel de treinador de uma equipe. Mantivemos o isolamento dos dados do usuário, necessários para o jogo, daqueles necessários para controle de sessão e autenticação.</w:t>
-      </w:r>
-      <w:r>
-        <w:rPr>
-          <w:rFonts w:ascii="Arial" w:hAnsi="Arial" w:cs="Arial"/>
-        </w:rPr>
-        <w:t xml:space="preserve"> Concentra todos os atributos necessários para um jogador (gerente do time).</w:t>
+        <w:t>Esta classe representa uma temporada, ou seja, um campeonato das 4 divisões do início ao fim. Um manager está vinculado a uma temporada. O time que o manager gerencia é mapeado através desta representação. Uma temporada possui a menor quantidade de rounds possível, respeitando o fato de que todos times devem jogar contra todos em turno e returno, e que todos os times devem jogar em todas rodadas.</w:t>
       </w:r>
     </w:p>
     <w:p>
@@ -5373,12 +5412,12 @@
           <w:rFonts w:ascii="Arial" w:hAnsi="Arial" w:cs="Arial"/>
         </w:rPr>
       </w:pPr>
-      <w:bookmarkStart w:id="25" w:name="_Toc201941013"/>
-      <w:r>
-        <w:rPr>
-          <w:rFonts w:ascii="Arial" w:hAnsi="Arial" w:cs="Arial"/>
-        </w:rPr>
-        <w:t>Season</w:t>
+      <w:bookmarkStart w:id="25" w:name="_Toc201941014"/>
+      <w:r>
+        <w:rPr>
+          <w:rFonts w:ascii="Arial" w:hAnsi="Arial" w:cs="Arial"/>
+        </w:rPr>
+        <w:t>Round</w:t>
       </w:r>
       <w:bookmarkEnd w:id="25"/>
     </w:p>
@@ -5401,7 +5440,7 @@
         <w:rPr>
           <w:rFonts w:ascii="Arial" w:hAnsi="Arial" w:cs="Arial"/>
         </w:rPr>
-        <w:t>Esta classe representa uma temporada, ou seja, um campeonato das 4 divisões do início ao fim. Um manager está vinculado a uma temporada. O time que o manager gerencia é mapeado através desta representação. Uma temporada possui a menor quantidade de rounds possível, respeitando o fato de que todos times devem jogar contra todos em turno e returno, e que todos os times devem jogar em todas rodadas.</w:t>
+        <w:t>Esta classe representa uma rodada dos 4 campeonatos. Uma rodada possui partidas entre todas equipes de todas divisões.</w:t>
       </w:r>
     </w:p>
     <w:p>
@@ -5421,12 +5460,12 @@
           <w:rFonts w:ascii="Arial" w:hAnsi="Arial" w:cs="Arial"/>
         </w:rPr>
       </w:pPr>
-      <w:bookmarkStart w:id="26" w:name="_Toc201941014"/>
-      <w:r>
-        <w:rPr>
-          <w:rFonts w:ascii="Arial" w:hAnsi="Arial" w:cs="Arial"/>
-        </w:rPr>
-        <w:t>Round</w:t>
+      <w:bookmarkStart w:id="26" w:name="_Toc201941015"/>
+      <w:r>
+        <w:rPr>
+          <w:rFonts w:ascii="Arial" w:hAnsi="Arial" w:cs="Arial"/>
+        </w:rPr>
+        <w:t>Match</w:t>
       </w:r>
       <w:bookmarkEnd w:id="26"/>
     </w:p>
@@ -5449,7 +5488,7 @@
         <w:rPr>
           <w:rFonts w:ascii="Arial" w:hAnsi="Arial" w:cs="Arial"/>
         </w:rPr>
-        <w:t>Esta classe representa uma rodada dos 4 campeonatos. Uma rodada possui partidas entre todas equipes de todas divisões.</w:t>
+        <w:t>Esta classe representa uma partida entre dois times de uma mesma divisão. Possui dos times associados e as estatísticas do jogo.</w:t>
       </w:r>
     </w:p>
     <w:p>
@@ -5469,12 +5508,30 @@
           <w:rFonts w:ascii="Arial" w:hAnsi="Arial" w:cs="Arial"/>
         </w:rPr>
       </w:pPr>
-      <w:bookmarkStart w:id="27" w:name="_Toc201941015"/>
-      <w:r>
-        <w:rPr>
-          <w:rFonts w:ascii="Arial" w:hAnsi="Arial" w:cs="Arial"/>
-        </w:rPr>
-        <w:t>Match</w:t>
+      <w:bookmarkStart w:id="27" w:name="_Toc201941016"/>
+      <w:r>
+        <w:rPr>
+          <w:rFonts w:ascii="Arial" w:hAnsi="Arial" w:cs="Arial"/>
+        </w:rPr>
+        <w:t xml:space="preserve">Team, </w:t>
+      </w:r>
+      <w:r>
+        <w:rPr>
+          <w:rFonts w:ascii="Arial" w:hAnsi="Arial" w:cs="Arial"/>
+        </w:rPr>
+        <w:t xml:space="preserve">TeamInstance, </w:t>
+      </w:r>
+      <w:r>
+        <w:rPr>
+          <w:rFonts w:ascii="Arial" w:hAnsi="Arial" w:cs="Arial"/>
+        </w:rPr>
+        <w:t xml:space="preserve">Player, </w:t>
+      </w:r>
+      <w:r>
+        <w:rPr>
+          <w:rFonts w:ascii="Arial" w:hAnsi="Arial" w:cs="Arial"/>
+        </w:rPr>
+        <w:t>PlayerInstance</w:t>
       </w:r>
       <w:bookmarkEnd w:id="27"/>
     </w:p>
@@ -5497,7 +5554,7 @@
         <w:rPr>
           <w:rFonts w:ascii="Arial" w:hAnsi="Arial" w:cs="Arial"/>
         </w:rPr>
-        <w:t>Esta classe representa uma partida entre dois times de uma mesma divisão. Possui dos times associados e as estatísticas do jogo.</w:t>
+        <w:t>Estas classes representam os times e os jogadores. Um time possui diversos jogadores, enquanto que um jogador pode estar associado a apenas um time.</w:t>
       </w:r>
     </w:p>
     <w:p>
@@ -5508,172 +5565,106 @@
           <w:rFonts w:ascii="Arial" w:hAnsi="Arial" w:cs="Arial"/>
         </w:rPr>
       </w:pPr>
-    </w:p>
-    <w:p>
-      <w:pPr>
-        <w:pStyle w:val="Heading3"/>
-        <w:jc w:val="both"/>
-        <w:rPr>
-          <w:rFonts w:ascii="Arial" w:hAnsi="Arial" w:cs="Arial"/>
-        </w:rPr>
-      </w:pPr>
-      <w:bookmarkStart w:id="28" w:name="_Toc201941016"/>
-      <w:r>
-        <w:rPr>
-          <w:rFonts w:ascii="Arial" w:hAnsi="Arial" w:cs="Arial"/>
-        </w:rPr>
-        <w:t xml:space="preserve">Team, </w:t>
-      </w:r>
-      <w:r>
-        <w:rPr>
-          <w:rFonts w:ascii="Arial" w:hAnsi="Arial" w:cs="Arial"/>
-        </w:rPr>
-        <w:t xml:space="preserve">TeamInstance, </w:t>
-      </w:r>
-      <w:r>
-        <w:rPr>
-          <w:rFonts w:ascii="Arial" w:hAnsi="Arial" w:cs="Arial"/>
-        </w:rPr>
-        <w:t xml:space="preserve">Player, </w:t>
-      </w:r>
-      <w:r>
-        <w:rPr>
-          <w:rFonts w:ascii="Arial" w:hAnsi="Arial" w:cs="Arial"/>
-        </w:rPr>
-        <w:t>PlayerInstance</w:t>
+      <w:r>
+        <w:rPr>
+          <w:rFonts w:ascii="Arial" w:hAnsi="Arial" w:cs="Arial"/>
+        </w:rPr>
+        <w:t xml:space="preserve">Inicialmente, havíamos optado por criar uma tabela de relacionamento entre matches-players-managers, porém tal configuração atrapalharia a implementação da funcionalidade </w:t>
+      </w:r>
+      <w:r>
+        <w:rPr>
+          <w:rFonts w:ascii="Arial" w:hAnsi="Arial" w:cs="Arial"/>
+        </w:rPr>
+        <w:t>multiusuário</w:t>
+      </w:r>
+      <w:r>
+        <w:rPr>
+          <w:rFonts w:ascii="Arial" w:hAnsi="Arial" w:cs="Arial"/>
+        </w:rPr>
+        <w:t xml:space="preserve">. Para solucionar esta questão, decidimos modelar times e jogadores em duas classes cada: uma base, representando os </w:t>
+      </w:r>
+      <w:r>
+        <w:rPr>
+          <w:rFonts w:ascii="Arial" w:hAnsi="Arial" w:cs="Arial"/>
+        </w:rPr>
+        <w:t>dados originais e uma instância (representadas pelas classes 'Instance')</w:t>
+      </w:r>
+      <w:r>
+        <w:rPr>
+          <w:rFonts w:ascii="Arial" w:hAnsi="Arial" w:cs="Arial"/>
+        </w:rPr>
+        <w:t>, representando os dados alterados para uma sessão específica de um usuário.</w:t>
+      </w:r>
+    </w:p>
+    <w:p>
+      <w:pPr>
+        <w:ind w:firstLine="720"/>
+        <w:jc w:val="both"/>
+        <w:rPr>
+          <w:rFonts w:ascii="Arial" w:hAnsi="Arial" w:cs="Arial"/>
+        </w:rPr>
+      </w:pPr>
+      <w:r>
+        <w:rPr>
+          <w:rFonts w:ascii="Arial" w:hAnsi="Arial" w:cs="Arial"/>
+        </w:rPr>
+        <w:t>Os dados iniciais populados foram importados do jogo Elifoot original, com algumas personalizações. Tal procedimento de importação também está presente no código, no pacote gameapp.d</w:t>
+      </w:r>
+      <w:r>
+        <w:rPr>
+          <w:rFonts w:ascii="Arial" w:hAnsi="Arial" w:cs="Arial"/>
+        </w:rPr>
+        <w:t>atabase</w:t>
+      </w:r>
+      <w:r>
+        <w:rPr>
+          <w:rFonts w:ascii="Arial" w:hAnsi="Arial" w:cs="Arial"/>
+        </w:rPr>
+        <w:t>.</w:t>
+      </w:r>
+    </w:p>
+    <w:p>
+      <w:pPr>
+        <w:ind w:firstLine="720"/>
+        <w:jc w:val="both"/>
+        <w:rPr>
+          <w:rFonts w:ascii="Arial" w:hAnsi="Arial" w:cs="Arial"/>
+        </w:rPr>
+      </w:pPr>
+    </w:p>
+    <w:p>
+      <w:pPr>
+        <w:ind w:firstLine="720"/>
+        <w:jc w:val="both"/>
+        <w:rPr>
+          <w:rFonts w:ascii="Arial" w:hAnsi="Arial" w:cs="Arial"/>
+        </w:rPr>
+      </w:pPr>
+    </w:p>
+    <w:p>
+      <w:pPr>
+        <w:ind w:firstLine="720"/>
+        <w:jc w:val="both"/>
+        <w:rPr>
+          <w:rFonts w:ascii="Arial" w:hAnsi="Arial" w:cs="Arial"/>
+        </w:rPr>
+      </w:pPr>
+    </w:p>
+    <w:p>
+      <w:pPr>
+        <w:pStyle w:val="Heading2"/>
+        <w:rPr>
+          <w:rFonts w:ascii="Arial" w:hAnsi="Arial" w:cs="Arial"/>
+        </w:rPr>
+      </w:pPr>
+      <w:bookmarkStart w:id="28" w:name="_Toc201941017"/>
+      <w:r>
+        <w:rPr>
+          <w:rFonts w:ascii="Arial" w:hAnsi="Arial" w:cs="Arial"/>
+        </w:rPr>
+        <w:t>Encapsulamentos</w:t>
       </w:r>
       <w:bookmarkEnd w:id="28"/>
-    </w:p>
-    <w:p>
-      <w:pPr>
-        <w:rPr>
-          <w:rFonts w:ascii="Arial" w:hAnsi="Arial" w:cs="Arial"/>
-        </w:rPr>
-      </w:pPr>
-    </w:p>
-    <w:p>
-      <w:pPr>
-        <w:ind w:firstLine="720"/>
-        <w:jc w:val="both"/>
-        <w:rPr>
-          <w:rFonts w:ascii="Arial" w:hAnsi="Arial" w:cs="Arial"/>
-        </w:rPr>
-      </w:pPr>
-      <w:r>
-        <w:rPr>
-          <w:rFonts w:ascii="Arial" w:hAnsi="Arial" w:cs="Arial"/>
-        </w:rPr>
-        <w:t>Estas classes representam os times e os jogadores. Um time possui diversos jogadores, enquanto que um jogador pode estar associado a apenas um time.</w:t>
-      </w:r>
-    </w:p>
-    <w:p>
-      <w:pPr>
-        <w:ind w:firstLine="720"/>
-        <w:jc w:val="both"/>
-        <w:rPr>
-          <w:rFonts w:ascii="Arial" w:hAnsi="Arial" w:cs="Arial"/>
-        </w:rPr>
-      </w:pPr>
-      <w:r>
-        <w:rPr>
-          <w:rFonts w:ascii="Arial" w:hAnsi="Arial" w:cs="Arial"/>
-        </w:rPr>
-        <w:t xml:space="preserve">Inicialmente, havíamos optado por criar uma tabela de relacionamento entre matches-players-managers, porém tal configuração atrapalharia a implementação da funcionalidade </w:t>
-      </w:r>
-      <w:r>
-        <w:rPr>
-          <w:rFonts w:ascii="Arial" w:hAnsi="Arial" w:cs="Arial"/>
-        </w:rPr>
-        <w:t>multiusuário</w:t>
-      </w:r>
-      <w:r>
-        <w:rPr>
-          <w:rFonts w:ascii="Arial" w:hAnsi="Arial" w:cs="Arial"/>
-        </w:rPr>
-        <w:t xml:space="preserve">. Para solucionar esta questão, decidimos modelar times e jogadores em duas classes cada: uma base, representando os </w:t>
-      </w:r>
-      <w:r>
-        <w:rPr>
-          <w:rFonts w:ascii="Arial" w:hAnsi="Arial" w:cs="Arial"/>
-        </w:rPr>
-        <w:t>dados originais e uma instância (representadas pelas classes 'Instance')</w:t>
-      </w:r>
-      <w:r>
-        <w:rPr>
-          <w:rFonts w:ascii="Arial" w:hAnsi="Arial" w:cs="Arial"/>
-        </w:rPr>
-        <w:t>, representando os dados alterados para uma sessão específica de um usuário.</w:t>
-      </w:r>
-    </w:p>
-    <w:p>
-      <w:pPr>
-        <w:ind w:firstLine="720"/>
-        <w:jc w:val="both"/>
-        <w:rPr>
-          <w:rFonts w:ascii="Arial" w:hAnsi="Arial" w:cs="Arial"/>
-        </w:rPr>
-      </w:pPr>
-      <w:r>
-        <w:rPr>
-          <w:rFonts w:ascii="Arial" w:hAnsi="Arial" w:cs="Arial"/>
-        </w:rPr>
-        <w:t>Os dados iniciais populados foram importados do jogo Elifoot original, com algumas personalizações. Tal procedimento de importação também está presente no código, no pacote gameapp.d</w:t>
-      </w:r>
-      <w:r>
-        <w:rPr>
-          <w:rFonts w:ascii="Arial" w:hAnsi="Arial" w:cs="Arial"/>
-        </w:rPr>
-        <w:t>atabase</w:t>
-      </w:r>
-      <w:r>
-        <w:rPr>
-          <w:rFonts w:ascii="Arial" w:hAnsi="Arial" w:cs="Arial"/>
-        </w:rPr>
-        <w:t>.</w:t>
-      </w:r>
-    </w:p>
-    <w:p>
-      <w:pPr>
-        <w:ind w:firstLine="720"/>
-        <w:jc w:val="both"/>
-        <w:rPr>
-          <w:rFonts w:ascii="Arial" w:hAnsi="Arial" w:cs="Arial"/>
-        </w:rPr>
-      </w:pPr>
-    </w:p>
-    <w:p>
-      <w:pPr>
-        <w:ind w:firstLine="720"/>
-        <w:jc w:val="both"/>
-        <w:rPr>
-          <w:rFonts w:ascii="Arial" w:hAnsi="Arial" w:cs="Arial"/>
-        </w:rPr>
-      </w:pPr>
-    </w:p>
-    <w:p>
-      <w:pPr>
-        <w:ind w:firstLine="720"/>
-        <w:jc w:val="both"/>
-        <w:rPr>
-          <w:rFonts w:ascii="Arial" w:hAnsi="Arial" w:cs="Arial"/>
-        </w:rPr>
-      </w:pPr>
-    </w:p>
-    <w:p>
-      <w:pPr>
-        <w:pStyle w:val="Heading2"/>
-        <w:rPr>
-          <w:rFonts w:ascii="Arial" w:hAnsi="Arial" w:cs="Arial"/>
-        </w:rPr>
-      </w:pPr>
-      <w:bookmarkStart w:id="29" w:name="_Toc201941017"/>
-      <w:r>
-        <w:rPr>
-          <w:rFonts w:ascii="Arial" w:hAnsi="Arial" w:cs="Arial"/>
-        </w:rPr>
-        <w:t>Encapsulamentos</w:t>
-      </w:r>
-      <w:bookmarkEnd w:id="29"/>
     </w:p>
     <w:p>
       <w:pPr>
@@ -5968,7 +5959,7 @@
           <w:rFonts w:ascii="Arial" w:hAnsi="Arial" w:cs="Arial"/>
         </w:rPr>
       </w:pPr>
-      <w:bookmarkStart w:id="30" w:name="_Toc201941018"/>
+      <w:bookmarkStart w:id="29" w:name="_Toc201941018"/>
       <w:r>
         <w:rPr>
           <w:rFonts w:ascii="Arial" w:hAnsi="Arial" w:cs="Arial"/>
@@ -5981,387 +5972,387 @@
         </w:rPr>
         <w:t>erança</w:t>
       </w:r>
+      <w:bookmarkEnd w:id="29"/>
+    </w:p>
+    <w:p>
+      <w:pPr>
+        <w:ind w:firstLine="720"/>
+        <w:jc w:val="both"/>
+        <w:rPr>
+          <w:rFonts w:ascii="Arial" w:hAnsi="Arial" w:cs="Arial"/>
+        </w:rPr>
+      </w:pPr>
+    </w:p>
+    <w:p>
+      <w:pPr>
+        <w:ind w:firstLine="720"/>
+        <w:jc w:val="both"/>
+        <w:rPr>
+          <w:rFonts w:ascii="Arial" w:hAnsi="Arial" w:cs="Arial"/>
+        </w:rPr>
+      </w:pPr>
+      <w:r>
+        <w:rPr>
+          <w:rFonts w:ascii="Arial" w:hAnsi="Arial" w:cs="Arial"/>
+        </w:rPr>
+        <w:t xml:space="preserve">Na versão inicial de nossa aplicação utilizamos uma classe </w:t>
+      </w:r>
+      <w:r>
+        <w:rPr>
+          <w:rFonts w:ascii="Arial" w:hAnsi="Arial" w:cs="Arial"/>
+          <w:i/>
+        </w:rPr>
+        <w:t>Person</w:t>
+      </w:r>
+      <w:r>
+        <w:rPr>
+          <w:rFonts w:ascii="Arial" w:hAnsi="Arial" w:cs="Arial"/>
+        </w:rPr>
+        <w:t xml:space="preserve"> (vide revisão 21 no nosso repositório de versões de código - http://code.google.com/p/elyphoot/source/browse/trunk/src/game/models.py?r=21), herdada por </w:t>
+      </w:r>
+      <w:r>
+        <w:rPr>
+          <w:rFonts w:ascii="Arial" w:hAnsi="Arial" w:cs="Arial"/>
+          <w:i/>
+        </w:rPr>
+        <w:t>Player</w:t>
+      </w:r>
+      <w:r>
+        <w:rPr>
+          <w:rFonts w:ascii="Arial" w:hAnsi="Arial" w:cs="Arial"/>
+        </w:rPr>
+        <w:t xml:space="preserve"> e </w:t>
+      </w:r>
+      <w:r>
+        <w:rPr>
+          <w:rFonts w:ascii="Arial" w:hAnsi="Arial" w:cs="Arial"/>
+          <w:i/>
+        </w:rPr>
+        <w:t>Manager</w:t>
+      </w:r>
+      <w:r>
+        <w:rPr>
+          <w:rFonts w:ascii="Arial" w:hAnsi="Arial" w:cs="Arial"/>
+        </w:rPr>
+        <w:t>, que representava dados de uma determinada pessoa. No intuito de otimizar e isolar partes da aplicação, levando em conta a modularidade do framework escolhido, optamos por remover esta herança. De qualquer forma a herança é utilizada para que os modelos de nossa aplicação sejam corretamente interpretados pelo Django, ou seja, todas as classes da aplicação estendem a classe Model, do framework, indicando que tal classe deve ser persistida na base de dados.</w:t>
+      </w:r>
+    </w:p>
+    <w:p>
+      <w:pPr>
+        <w:ind w:firstLine="720"/>
+        <w:jc w:val="both"/>
+        <w:rPr>
+          <w:rFonts w:ascii="Arial" w:hAnsi="Arial" w:cs="Arial"/>
+        </w:rPr>
+      </w:pPr>
+      <w:r>
+        <w:rPr>
+          <w:rFonts w:ascii="Arial" w:hAnsi="Arial" w:cs="Arial"/>
+        </w:rPr>
+        <w:t>Por se tratar de uma aplicação melhor modelada através do paradigma relacional, utilizamos extensivamente composições durante o desenvolvimento do jogo. As principais são:</w:t>
+      </w:r>
+    </w:p>
+    <w:p>
+      <w:pPr>
+        <w:ind w:firstLine="720"/>
+        <w:jc w:val="both"/>
+        <w:rPr>
+          <w:rFonts w:ascii="Arial" w:hAnsi="Arial" w:cs="Arial"/>
+        </w:rPr>
+      </w:pPr>
+      <w:r>
+        <w:rPr>
+          <w:rFonts w:ascii="Arial" w:hAnsi="Arial" w:cs="Arial"/>
+          <w:i/>
+        </w:rPr>
+        <w:t>Player e Team:</w:t>
+      </w:r>
+      <w:r>
+        <w:rPr>
+          <w:rFonts w:ascii="Arial" w:hAnsi="Arial" w:cs="Arial"/>
+        </w:rPr>
+        <w:t xml:space="preserve"> um jogador pode fazer parte de 0 ou 1 times. Um time pode possuir diversos jogadores.</w:t>
+      </w:r>
+    </w:p>
+    <w:p>
+      <w:pPr>
+        <w:ind w:firstLine="720"/>
+        <w:jc w:val="both"/>
+        <w:rPr>
+          <w:rFonts w:ascii="Arial" w:hAnsi="Arial" w:cs="Arial"/>
+        </w:rPr>
+      </w:pPr>
+      <w:r>
+        <w:rPr>
+          <w:rFonts w:ascii="Arial" w:hAnsi="Arial" w:cs="Arial"/>
+          <w:i/>
+        </w:rPr>
+        <w:t>TeamInstance e Team:</w:t>
+      </w:r>
+      <w:r>
+        <w:rPr>
+          <w:rFonts w:ascii="Arial" w:hAnsi="Arial" w:cs="Arial"/>
+        </w:rPr>
+        <w:t xml:space="preserve"> uma instância de um time, representada pela classe </w:t>
+      </w:r>
+      <w:r>
+        <w:rPr>
+          <w:rFonts w:ascii="Arial" w:hAnsi="Arial" w:cs="Arial"/>
+          <w:i/>
+        </w:rPr>
+        <w:t>TeamInstance</w:t>
+      </w:r>
+      <w:r>
+        <w:rPr>
+          <w:rFonts w:ascii="Arial" w:hAnsi="Arial" w:cs="Arial"/>
+        </w:rPr>
+        <w:t>, referencia um único time base (</w:t>
+      </w:r>
+      <w:r>
+        <w:rPr>
+          <w:rFonts w:ascii="Arial" w:hAnsi="Arial" w:cs="Arial"/>
+          <w:i/>
+        </w:rPr>
+        <w:t>Team</w:t>
+      </w:r>
+      <w:r>
+        <w:rPr>
+          <w:rFonts w:ascii="Arial" w:hAnsi="Arial" w:cs="Arial"/>
+        </w:rPr>
+        <w:t>).</w:t>
+      </w:r>
+    </w:p>
+    <w:p>
+      <w:pPr>
+        <w:ind w:firstLine="720"/>
+        <w:jc w:val="both"/>
+        <w:rPr>
+          <w:rFonts w:ascii="Arial" w:hAnsi="Arial" w:cs="Arial"/>
+        </w:rPr>
+      </w:pPr>
+      <w:r>
+        <w:rPr>
+          <w:rFonts w:ascii="Arial" w:hAnsi="Arial" w:cs="Arial"/>
+        </w:rPr>
+        <w:t xml:space="preserve">PlayerInstance e Player: uma instância de jogador, representada pela classe </w:t>
+      </w:r>
+      <w:r>
+        <w:rPr>
+          <w:rFonts w:ascii="Arial" w:hAnsi="Arial" w:cs="Arial"/>
+          <w:i/>
+        </w:rPr>
+        <w:t>PlayerInstance</w:t>
+      </w:r>
+      <w:r>
+        <w:rPr>
+          <w:rFonts w:ascii="Arial" w:hAnsi="Arial" w:cs="Arial"/>
+        </w:rPr>
+        <w:t>, referencia um único jogador base (</w:t>
+      </w:r>
+      <w:r>
+        <w:rPr>
+          <w:rFonts w:ascii="Arial" w:hAnsi="Arial" w:cs="Arial"/>
+          <w:i/>
+        </w:rPr>
+        <w:t>Player</w:t>
+      </w:r>
+      <w:r>
+        <w:rPr>
+          <w:rFonts w:ascii="Arial" w:hAnsi="Arial" w:cs="Arial"/>
+        </w:rPr>
+        <w:t>).</w:t>
+      </w:r>
+    </w:p>
+    <w:p>
+      <w:pPr>
+        <w:ind w:firstLine="720"/>
+        <w:jc w:val="both"/>
+        <w:rPr>
+          <w:rFonts w:ascii="Arial" w:hAnsi="Arial" w:cs="Arial"/>
+        </w:rPr>
+      </w:pPr>
+      <w:r>
+        <w:rPr>
+          <w:rFonts w:ascii="Arial" w:hAnsi="Arial" w:cs="Arial"/>
+          <w:i/>
+        </w:rPr>
+        <w:t>PlayerInstance</w:t>
+      </w:r>
+      <w:r>
+        <w:rPr>
+          <w:rFonts w:ascii="Arial" w:hAnsi="Arial" w:cs="Arial"/>
+        </w:rPr>
+        <w:t xml:space="preserve"> e </w:t>
+      </w:r>
+      <w:r>
+        <w:rPr>
+          <w:rFonts w:ascii="Arial" w:hAnsi="Arial" w:cs="Arial"/>
+          <w:i/>
+        </w:rPr>
+        <w:t>TeamInstance</w:t>
+      </w:r>
+      <w:r>
+        <w:rPr>
+          <w:rFonts w:ascii="Arial" w:hAnsi="Arial" w:cs="Arial"/>
+        </w:rPr>
+        <w:t xml:space="preserve">: é uma relação equivalente </w:t>
+      </w:r>
+      <w:r>
+        <w:rPr>
+          <w:rFonts w:ascii="Arial" w:hAnsi="Arial" w:cs="Arial"/>
+        </w:rPr>
+        <w:t>aquela existente entre Team e Player, com a diferença de que ela é dinâmica, ou seja, varia de acordo com a temporada atual, enquanto aquela é fixa e utilizada como ponto de partida para criação das instâncias.</w:t>
+      </w:r>
+    </w:p>
+    <w:p>
+      <w:pPr>
+        <w:ind w:firstLine="720"/>
+        <w:jc w:val="both"/>
+        <w:rPr>
+          <w:rFonts w:ascii="Arial" w:hAnsi="Arial" w:cs="Arial"/>
+        </w:rPr>
+      </w:pPr>
+      <w:r>
+        <w:rPr>
+          <w:rFonts w:ascii="Arial" w:hAnsi="Arial" w:cs="Arial"/>
+          <w:i/>
+        </w:rPr>
+        <w:t>Match</w:t>
+      </w:r>
+      <w:r>
+        <w:rPr>
+          <w:rFonts w:ascii="Arial" w:hAnsi="Arial" w:cs="Arial"/>
+        </w:rPr>
+        <w:t>: uma partida se relaciona com dois times e uma rodada.</w:t>
+      </w:r>
+    </w:p>
+    <w:p>
+      <w:pPr>
+        <w:ind w:firstLine="720"/>
+        <w:jc w:val="both"/>
+        <w:rPr>
+          <w:rFonts w:ascii="Arial" w:hAnsi="Arial" w:cs="Arial"/>
+        </w:rPr>
+      </w:pPr>
+      <w:r>
+        <w:rPr>
+          <w:rFonts w:ascii="Arial" w:hAnsi="Arial" w:cs="Arial"/>
+        </w:rPr>
+        <w:t>Season: uma temporada se relaciona com 32 instâncias de times (</w:t>
+      </w:r>
+      <w:r>
+        <w:rPr>
+          <w:rFonts w:ascii="Arial" w:hAnsi="Arial" w:cs="Arial"/>
+          <w:i/>
+        </w:rPr>
+        <w:t>TeamInstance</w:t>
+      </w:r>
+      <w:r>
+        <w:rPr>
+          <w:rFonts w:ascii="Arial" w:hAnsi="Arial" w:cs="Arial"/>
+        </w:rPr>
+        <w:t>) e 14 rodadas (</w:t>
+      </w:r>
+      <w:r>
+        <w:rPr>
+          <w:rFonts w:ascii="Arial" w:hAnsi="Arial" w:cs="Arial"/>
+          <w:i/>
+        </w:rPr>
+        <w:t>Round</w:t>
+      </w:r>
+      <w:r>
+        <w:rPr>
+          <w:rFonts w:ascii="Arial" w:hAnsi="Arial" w:cs="Arial"/>
+        </w:rPr>
+        <w:t>), além de possuir relacionamentos de um para um com times (campeão e time atualmente controlado pelo manager) e com rodadas (rodada atual).</w:t>
+      </w:r>
+    </w:p>
+    <w:p>
+      <w:pPr>
+        <w:ind w:firstLine="720"/>
+        <w:jc w:val="both"/>
+        <w:rPr>
+          <w:rFonts w:ascii="Arial" w:hAnsi="Arial" w:cs="Arial"/>
+        </w:rPr>
+      </w:pPr>
+      <w:r>
+        <w:rPr>
+          <w:rFonts w:ascii="Arial" w:hAnsi="Arial" w:cs="Arial"/>
+          <w:i/>
+        </w:rPr>
+        <w:t>Manager</w:t>
+      </w:r>
+      <w:r>
+        <w:rPr>
+          <w:rFonts w:ascii="Arial" w:hAnsi="Arial" w:cs="Arial"/>
+        </w:rPr>
+        <w:t>: um gerenciador de times possui diversas t</w:t>
+      </w:r>
+      <w:r>
+        <w:rPr>
+          <w:rFonts w:ascii="Arial" w:hAnsi="Arial" w:cs="Arial"/>
+        </w:rPr>
+        <w:t>emporadas e uma temporada atual, além de um relacionamento com o usuário (</w:t>
+      </w:r>
+      <w:r>
+        <w:rPr>
+          <w:rFonts w:ascii="Arial" w:hAnsi="Arial" w:cs="Arial"/>
+          <w:i/>
+        </w:rPr>
+        <w:t>User</w:t>
+      </w:r>
+      <w:r>
+        <w:rPr>
+          <w:rFonts w:ascii="Arial" w:hAnsi="Arial" w:cs="Arial"/>
+        </w:rPr>
+        <w:t>) utilizado pelo framework para controle da sessão do usuário.</w:t>
+      </w:r>
+    </w:p>
+    <w:p>
+      <w:pPr>
+        <w:ind w:firstLine="720"/>
+        <w:jc w:val="both"/>
+        <w:rPr>
+          <w:rFonts w:ascii="Arial" w:hAnsi="Arial" w:cs="Arial"/>
+        </w:rPr>
+      </w:pPr>
+    </w:p>
+    <w:p>
+      <w:pPr>
+        <w:ind w:firstLine="720"/>
+        <w:jc w:val="both"/>
+        <w:rPr>
+          <w:rFonts w:ascii="Arial" w:hAnsi="Arial" w:cs="Arial"/>
+        </w:rPr>
+      </w:pPr>
+    </w:p>
+    <w:p>
+      <w:pPr>
+        <w:pStyle w:val="Heading2"/>
+        <w:rPr>
+          <w:rFonts w:ascii="Arial" w:hAnsi="Arial" w:cs="Arial"/>
+        </w:rPr>
+      </w:pPr>
+      <w:bookmarkStart w:id="30" w:name="_Toc201941019"/>
+      <w:r>
+        <w:rPr>
+          <w:rFonts w:ascii="Arial" w:hAnsi="Arial" w:cs="Arial"/>
+        </w:rPr>
+        <w:t>Polimorfismo p</w:t>
+      </w:r>
+      <w:r>
+        <w:rPr>
+          <w:rFonts w:ascii="Arial" w:hAnsi="Arial" w:cs="Arial"/>
+        </w:rPr>
+        <w:t>or Inclusão e P</w:t>
+      </w:r>
+      <w:r>
+        <w:rPr>
+          <w:rFonts w:ascii="Arial" w:hAnsi="Arial" w:cs="Arial"/>
+        </w:rPr>
+        <w:t>aramétrico</w:t>
+      </w:r>
       <w:bookmarkEnd w:id="30"/>
-    </w:p>
-    <w:p>
-      <w:pPr>
-        <w:ind w:firstLine="720"/>
-        <w:jc w:val="both"/>
-        <w:rPr>
-          <w:rFonts w:ascii="Arial" w:hAnsi="Arial" w:cs="Arial"/>
-        </w:rPr>
-      </w:pPr>
-    </w:p>
-    <w:p>
-      <w:pPr>
-        <w:ind w:firstLine="720"/>
-        <w:jc w:val="both"/>
-        <w:rPr>
-          <w:rFonts w:ascii="Arial" w:hAnsi="Arial" w:cs="Arial"/>
-        </w:rPr>
-      </w:pPr>
-      <w:r>
-        <w:rPr>
-          <w:rFonts w:ascii="Arial" w:hAnsi="Arial" w:cs="Arial"/>
-        </w:rPr>
-        <w:t xml:space="preserve">Na versão inicial de nossa aplicação utilizamos uma classe </w:t>
-      </w:r>
-      <w:r>
-        <w:rPr>
-          <w:rFonts w:ascii="Arial" w:hAnsi="Arial" w:cs="Arial"/>
-          <w:i/>
-        </w:rPr>
-        <w:t>Person</w:t>
-      </w:r>
-      <w:r>
-        <w:rPr>
-          <w:rFonts w:ascii="Arial" w:hAnsi="Arial" w:cs="Arial"/>
-        </w:rPr>
-        <w:t xml:space="preserve"> (vide revisão 21 no nosso repositório de versões de código - http://code.google.com/p/elyphoot/source/browse/trunk/src/game/models.py?r=21), herdada por </w:t>
-      </w:r>
-      <w:r>
-        <w:rPr>
-          <w:rFonts w:ascii="Arial" w:hAnsi="Arial" w:cs="Arial"/>
-          <w:i/>
-        </w:rPr>
-        <w:t>Player</w:t>
-      </w:r>
-      <w:r>
-        <w:rPr>
-          <w:rFonts w:ascii="Arial" w:hAnsi="Arial" w:cs="Arial"/>
-        </w:rPr>
-        <w:t xml:space="preserve"> e </w:t>
-      </w:r>
-      <w:r>
-        <w:rPr>
-          <w:rFonts w:ascii="Arial" w:hAnsi="Arial" w:cs="Arial"/>
-          <w:i/>
-        </w:rPr>
-        <w:t>Manager</w:t>
-      </w:r>
-      <w:r>
-        <w:rPr>
-          <w:rFonts w:ascii="Arial" w:hAnsi="Arial" w:cs="Arial"/>
-        </w:rPr>
-        <w:t>, que representava dados de uma determinada pessoa. No intuito de otimizar e isolar partes da aplicação, levando em conta a modularidade do framework escolhido, optamos por remover esta herança. De qualquer forma a herança é utilizada para que os modelos de nossa aplicação sejam corretamente interpretados pelo Django, ou seja, todas as classes da aplicação estendem a classe Model, do framework, indicando que tal classe deve ser persistida na base de dados.</w:t>
-      </w:r>
-    </w:p>
-    <w:p>
-      <w:pPr>
-        <w:ind w:firstLine="720"/>
-        <w:jc w:val="both"/>
-        <w:rPr>
-          <w:rFonts w:ascii="Arial" w:hAnsi="Arial" w:cs="Arial"/>
-        </w:rPr>
-      </w:pPr>
-      <w:r>
-        <w:rPr>
-          <w:rFonts w:ascii="Arial" w:hAnsi="Arial" w:cs="Arial"/>
-        </w:rPr>
-        <w:t>Por se tratar de uma aplicação melhor modelada através do paradigma relacional, utilizamos extensivamente composições durante o desenvolvimento do jogo. As principais são:</w:t>
-      </w:r>
-    </w:p>
-    <w:p>
-      <w:pPr>
-        <w:ind w:firstLine="720"/>
-        <w:jc w:val="both"/>
-        <w:rPr>
-          <w:rFonts w:ascii="Arial" w:hAnsi="Arial" w:cs="Arial"/>
-        </w:rPr>
-      </w:pPr>
-      <w:r>
-        <w:rPr>
-          <w:rFonts w:ascii="Arial" w:hAnsi="Arial" w:cs="Arial"/>
-          <w:i/>
-        </w:rPr>
-        <w:t>Player e Team:</w:t>
-      </w:r>
-      <w:r>
-        <w:rPr>
-          <w:rFonts w:ascii="Arial" w:hAnsi="Arial" w:cs="Arial"/>
-        </w:rPr>
-        <w:t xml:space="preserve"> um jogador pode fazer parte de 0 ou 1 times. Um time pode possuir diversos jogadores.</w:t>
-      </w:r>
-    </w:p>
-    <w:p>
-      <w:pPr>
-        <w:ind w:firstLine="720"/>
-        <w:jc w:val="both"/>
-        <w:rPr>
-          <w:rFonts w:ascii="Arial" w:hAnsi="Arial" w:cs="Arial"/>
-        </w:rPr>
-      </w:pPr>
-      <w:r>
-        <w:rPr>
-          <w:rFonts w:ascii="Arial" w:hAnsi="Arial" w:cs="Arial"/>
-          <w:i/>
-        </w:rPr>
-        <w:t>TeamInstance e Team:</w:t>
-      </w:r>
-      <w:r>
-        <w:rPr>
-          <w:rFonts w:ascii="Arial" w:hAnsi="Arial" w:cs="Arial"/>
-        </w:rPr>
-        <w:t xml:space="preserve"> uma instância de um time, representada pela classe </w:t>
-      </w:r>
-      <w:r>
-        <w:rPr>
-          <w:rFonts w:ascii="Arial" w:hAnsi="Arial" w:cs="Arial"/>
-          <w:i/>
-        </w:rPr>
-        <w:t>TeamInstance</w:t>
-      </w:r>
-      <w:r>
-        <w:rPr>
-          <w:rFonts w:ascii="Arial" w:hAnsi="Arial" w:cs="Arial"/>
-        </w:rPr>
-        <w:t>, referencia um único time base (</w:t>
-      </w:r>
-      <w:r>
-        <w:rPr>
-          <w:rFonts w:ascii="Arial" w:hAnsi="Arial" w:cs="Arial"/>
-          <w:i/>
-        </w:rPr>
-        <w:t>Team</w:t>
-      </w:r>
-      <w:r>
-        <w:rPr>
-          <w:rFonts w:ascii="Arial" w:hAnsi="Arial" w:cs="Arial"/>
-        </w:rPr>
-        <w:t>).</w:t>
-      </w:r>
-    </w:p>
-    <w:p>
-      <w:pPr>
-        <w:ind w:firstLine="720"/>
-        <w:jc w:val="both"/>
-        <w:rPr>
-          <w:rFonts w:ascii="Arial" w:hAnsi="Arial" w:cs="Arial"/>
-        </w:rPr>
-      </w:pPr>
-      <w:r>
-        <w:rPr>
-          <w:rFonts w:ascii="Arial" w:hAnsi="Arial" w:cs="Arial"/>
-        </w:rPr>
-        <w:t xml:space="preserve">PlayerInstance e Player: uma instância de jogador, representada pela classe </w:t>
-      </w:r>
-      <w:r>
-        <w:rPr>
-          <w:rFonts w:ascii="Arial" w:hAnsi="Arial" w:cs="Arial"/>
-          <w:i/>
-        </w:rPr>
-        <w:t>PlayerInstance</w:t>
-      </w:r>
-      <w:r>
-        <w:rPr>
-          <w:rFonts w:ascii="Arial" w:hAnsi="Arial" w:cs="Arial"/>
-        </w:rPr>
-        <w:t>, referencia um único jogador base (</w:t>
-      </w:r>
-      <w:r>
-        <w:rPr>
-          <w:rFonts w:ascii="Arial" w:hAnsi="Arial" w:cs="Arial"/>
-          <w:i/>
-        </w:rPr>
-        <w:t>Player</w:t>
-      </w:r>
-      <w:r>
-        <w:rPr>
-          <w:rFonts w:ascii="Arial" w:hAnsi="Arial" w:cs="Arial"/>
-        </w:rPr>
-        <w:t>).</w:t>
-      </w:r>
-    </w:p>
-    <w:p>
-      <w:pPr>
-        <w:ind w:firstLine="720"/>
-        <w:jc w:val="both"/>
-        <w:rPr>
-          <w:rFonts w:ascii="Arial" w:hAnsi="Arial" w:cs="Arial"/>
-        </w:rPr>
-      </w:pPr>
-      <w:r>
-        <w:rPr>
-          <w:rFonts w:ascii="Arial" w:hAnsi="Arial" w:cs="Arial"/>
-          <w:i/>
-        </w:rPr>
-        <w:t>PlayerInstance</w:t>
-      </w:r>
-      <w:r>
-        <w:rPr>
-          <w:rFonts w:ascii="Arial" w:hAnsi="Arial" w:cs="Arial"/>
-        </w:rPr>
-        <w:t xml:space="preserve"> e </w:t>
-      </w:r>
-      <w:r>
-        <w:rPr>
-          <w:rFonts w:ascii="Arial" w:hAnsi="Arial" w:cs="Arial"/>
-          <w:i/>
-        </w:rPr>
-        <w:t>TeamInstance</w:t>
-      </w:r>
-      <w:r>
-        <w:rPr>
-          <w:rFonts w:ascii="Arial" w:hAnsi="Arial" w:cs="Arial"/>
-        </w:rPr>
-        <w:t xml:space="preserve">: é uma relação equivalente </w:t>
-      </w:r>
-      <w:r>
-        <w:rPr>
-          <w:rFonts w:ascii="Arial" w:hAnsi="Arial" w:cs="Arial"/>
-        </w:rPr>
-        <w:t>aquela existente entre Team e Player, com a diferença de que ela é dinâmica, ou seja, varia de acordo com a temporada atual, enquanto aquela é fixa e utilizada como ponto de partida para criação das instâncias.</w:t>
-      </w:r>
-    </w:p>
-    <w:p>
-      <w:pPr>
-        <w:ind w:firstLine="720"/>
-        <w:jc w:val="both"/>
-        <w:rPr>
-          <w:rFonts w:ascii="Arial" w:hAnsi="Arial" w:cs="Arial"/>
-        </w:rPr>
-      </w:pPr>
-      <w:r>
-        <w:rPr>
-          <w:rFonts w:ascii="Arial" w:hAnsi="Arial" w:cs="Arial"/>
-          <w:i/>
-        </w:rPr>
-        <w:t>Match</w:t>
-      </w:r>
-      <w:r>
-        <w:rPr>
-          <w:rFonts w:ascii="Arial" w:hAnsi="Arial" w:cs="Arial"/>
-        </w:rPr>
-        <w:t>: uma partida se relaciona com dois times e uma rodada.</w:t>
-      </w:r>
-    </w:p>
-    <w:p>
-      <w:pPr>
-        <w:ind w:firstLine="720"/>
-        <w:jc w:val="both"/>
-        <w:rPr>
-          <w:rFonts w:ascii="Arial" w:hAnsi="Arial" w:cs="Arial"/>
-        </w:rPr>
-      </w:pPr>
-      <w:r>
-        <w:rPr>
-          <w:rFonts w:ascii="Arial" w:hAnsi="Arial" w:cs="Arial"/>
-        </w:rPr>
-        <w:t>Season: uma temporada se relaciona com 32 instâncias de times (</w:t>
-      </w:r>
-      <w:r>
-        <w:rPr>
-          <w:rFonts w:ascii="Arial" w:hAnsi="Arial" w:cs="Arial"/>
-          <w:i/>
-        </w:rPr>
-        <w:t>TeamInstance</w:t>
-      </w:r>
-      <w:r>
-        <w:rPr>
-          <w:rFonts w:ascii="Arial" w:hAnsi="Arial" w:cs="Arial"/>
-        </w:rPr>
-        <w:t>) e 14 rodadas (</w:t>
-      </w:r>
-      <w:r>
-        <w:rPr>
-          <w:rFonts w:ascii="Arial" w:hAnsi="Arial" w:cs="Arial"/>
-          <w:i/>
-        </w:rPr>
-        <w:t>Round</w:t>
-      </w:r>
-      <w:r>
-        <w:rPr>
-          <w:rFonts w:ascii="Arial" w:hAnsi="Arial" w:cs="Arial"/>
-        </w:rPr>
-        <w:t>), além de possuir relacionamentos de um para um com times (campeão e time atualmente controlado pelo manager) e com rodadas (rodada atual).</w:t>
-      </w:r>
-    </w:p>
-    <w:p>
-      <w:pPr>
-        <w:ind w:firstLine="720"/>
-        <w:jc w:val="both"/>
-        <w:rPr>
-          <w:rFonts w:ascii="Arial" w:hAnsi="Arial" w:cs="Arial"/>
-        </w:rPr>
-      </w:pPr>
-      <w:r>
-        <w:rPr>
-          <w:rFonts w:ascii="Arial" w:hAnsi="Arial" w:cs="Arial"/>
-          <w:i/>
-        </w:rPr>
-        <w:t>Manager</w:t>
-      </w:r>
-      <w:r>
-        <w:rPr>
-          <w:rFonts w:ascii="Arial" w:hAnsi="Arial" w:cs="Arial"/>
-        </w:rPr>
-        <w:t>: um gerenciador de times possui diversas t</w:t>
-      </w:r>
-      <w:r>
-        <w:rPr>
-          <w:rFonts w:ascii="Arial" w:hAnsi="Arial" w:cs="Arial"/>
-        </w:rPr>
-        <w:t>emporadas e uma temporada atual, além de um relacionamento com o usuário (</w:t>
-      </w:r>
-      <w:r>
-        <w:rPr>
-          <w:rFonts w:ascii="Arial" w:hAnsi="Arial" w:cs="Arial"/>
-          <w:i/>
-        </w:rPr>
-        <w:t>User</w:t>
-      </w:r>
-      <w:r>
-        <w:rPr>
-          <w:rFonts w:ascii="Arial" w:hAnsi="Arial" w:cs="Arial"/>
-        </w:rPr>
-        <w:t>) utilizado pelo framework para controle da sessão do usuário.</w:t>
-      </w:r>
-    </w:p>
-    <w:p>
-      <w:pPr>
-        <w:ind w:firstLine="720"/>
-        <w:jc w:val="both"/>
-        <w:rPr>
-          <w:rFonts w:ascii="Arial" w:hAnsi="Arial" w:cs="Arial"/>
-        </w:rPr>
-      </w:pPr>
-    </w:p>
-    <w:p>
-      <w:pPr>
-        <w:ind w:firstLine="720"/>
-        <w:jc w:val="both"/>
-        <w:rPr>
-          <w:rFonts w:ascii="Arial" w:hAnsi="Arial" w:cs="Arial"/>
-        </w:rPr>
-      </w:pPr>
-    </w:p>
-    <w:p>
-      <w:pPr>
-        <w:pStyle w:val="Heading2"/>
-        <w:rPr>
-          <w:rFonts w:ascii="Arial" w:hAnsi="Arial" w:cs="Arial"/>
-        </w:rPr>
-      </w:pPr>
-      <w:bookmarkStart w:id="31" w:name="_Toc201941019"/>
-      <w:r>
-        <w:rPr>
-          <w:rFonts w:ascii="Arial" w:hAnsi="Arial" w:cs="Arial"/>
-        </w:rPr>
-        <w:t>Polimorfismo p</w:t>
-      </w:r>
-      <w:r>
-        <w:rPr>
-          <w:rFonts w:ascii="Arial" w:hAnsi="Arial" w:cs="Arial"/>
-        </w:rPr>
-        <w:t>or Inclusão e P</w:t>
-      </w:r>
-      <w:r>
-        <w:rPr>
-          <w:rFonts w:ascii="Arial" w:hAnsi="Arial" w:cs="Arial"/>
-        </w:rPr>
-        <w:t>aramétrico</w:t>
-      </w:r>
-      <w:bookmarkEnd w:id="31"/>
     </w:p>
     <w:p>
       <w:pPr>
@@ -6591,7 +6582,7 @@
           <w:rFonts w:ascii="Arial" w:hAnsi="Arial" w:cs="Arial"/>
         </w:rPr>
       </w:pPr>
-      <w:bookmarkStart w:id="32" w:name="_Toc201941020"/>
+      <w:bookmarkStart w:id="31" w:name="_Toc201941020"/>
       <w:r>
         <w:rPr>
           <w:rFonts w:ascii="Arial" w:hAnsi="Arial" w:cs="Arial"/>
@@ -6604,7 +6595,7 @@
         </w:rPr>
         <w:t>rdem</w:t>
       </w:r>
-      <w:bookmarkEnd w:id="32"/>
+      <w:bookmarkEnd w:id="31"/>
     </w:p>
     <w:p>
       <w:pPr>
@@ -6888,7 +6879,7 @@
           <w:rFonts w:ascii="Arial" w:hAnsi="Arial" w:cs="Arial"/>
         </w:rPr>
       </w:pPr>
-      <w:bookmarkStart w:id="33" w:name="_Toc201941021"/>
+      <w:bookmarkStart w:id="32" w:name="_Toc201941021"/>
       <w:r>
         <w:rPr>
           <w:rFonts w:ascii="Arial" w:hAnsi="Arial" w:cs="Arial"/>
@@ -6901,7 +6892,7 @@
         </w:rPr>
         <w:t>aior</w:t>
       </w:r>
-      <w:bookmarkEnd w:id="33"/>
+      <w:bookmarkEnd w:id="32"/>
     </w:p>
     <w:p>
       <w:pPr>
@@ -7069,7 +7060,7 @@
           <w:rFonts w:ascii="Arial" w:hAnsi="Arial" w:cs="Arial"/>
         </w:rPr>
       </w:pPr>
-      <w:bookmarkStart w:id="34" w:name="_Toc201941022"/>
+      <w:bookmarkStart w:id="33" w:name="_Toc201941022"/>
       <w:r>
         <w:rPr>
           <w:rFonts w:ascii="Arial" w:hAnsi="Arial" w:cs="Arial"/>
@@ -7082,7 +7073,7 @@
         </w:rPr>
         <w:t>ecursão</w:t>
       </w:r>
-      <w:bookmarkEnd w:id="34"/>
+      <w:bookmarkEnd w:id="33"/>
     </w:p>
     <w:p>
       <w:pPr>
@@ -7194,14 +7185,14 @@
           <w:rFonts w:ascii="Arial" w:hAnsi="Arial" w:cs="Arial"/>
         </w:rPr>
       </w:pPr>
-      <w:bookmarkStart w:id="35" w:name="_Toc201941023"/>
+      <w:bookmarkStart w:id="34" w:name="_Toc201941023"/>
       <w:r>
         <w:rPr>
           <w:rFonts w:ascii="Arial" w:hAnsi="Arial" w:cs="Arial"/>
         </w:rPr>
         <w:t>Currying</w:t>
       </w:r>
-      <w:bookmarkEnd w:id="35"/>
+      <w:bookmarkEnd w:id="34"/>
     </w:p>
     <w:p>
       <w:pPr>
@@ -7331,7 +7322,7 @@
           <w:rFonts w:ascii="Arial" w:hAnsi="Arial" w:cs="Arial"/>
         </w:rPr>
       </w:pPr>
-      <w:bookmarkStart w:id="36" w:name="_Toc201941024"/>
+      <w:bookmarkStart w:id="35" w:name="_Toc201941024"/>
       <w:r>
         <w:rPr>
           <w:rFonts w:ascii="Arial" w:hAnsi="Arial" w:cs="Arial"/>
@@ -7344,7 +7335,7 @@
         </w:rPr>
         <w:t>adrões</w:t>
       </w:r>
-      <w:bookmarkEnd w:id="36"/>
+      <w:bookmarkEnd w:id="35"/>
     </w:p>
     <w:p>
       <w:pPr>
@@ -7660,14 +7651,14 @@
           <w:rFonts w:ascii="Arial" w:hAnsi="Arial" w:cs="Arial"/>
         </w:rPr>
       </w:pPr>
-      <w:bookmarkStart w:id="37" w:name="_Toc201941025"/>
+      <w:bookmarkStart w:id="36" w:name="_Toc201941025"/>
       <w:r>
         <w:rPr>
           <w:rFonts w:ascii="Arial" w:hAnsi="Arial" w:cs="Arial"/>
         </w:rPr>
         <w:t>Pacotes e Estrutura</w:t>
       </w:r>
-      <w:bookmarkEnd w:id="37"/>
+      <w:bookmarkEnd w:id="36"/>
     </w:p>
     <w:p>
       <w:pPr>
@@ -8228,14 +8219,14 @@
           <w:rFonts w:ascii="Arial" w:hAnsi="Arial" w:cs="Arial"/>
         </w:rPr>
       </w:pPr>
-      <w:bookmarkStart w:id="38" w:name="_Toc201941026"/>
+      <w:bookmarkStart w:id="37" w:name="_Toc201941026"/>
       <w:r>
         <w:rPr>
           <w:rFonts w:ascii="Arial" w:hAnsi="Arial" w:cs="Arial"/>
         </w:rPr>
         <w:t>Análise das Características e Critérios da Linguagem (Python)</w:t>
       </w:r>
-      <w:bookmarkEnd w:id="38"/>
+      <w:bookmarkEnd w:id="37"/>
     </w:p>
     <w:p>
       <w:pPr>
@@ -9565,14 +9556,14 @@
           <w:rFonts w:ascii="Arial" w:hAnsi="Arial" w:cs="Arial"/>
         </w:rPr>
       </w:pPr>
-      <w:bookmarkStart w:id="39" w:name="_Toc201941027"/>
+      <w:bookmarkStart w:id="38" w:name="_Toc201941027"/>
       <w:r>
         <w:rPr>
           <w:rFonts w:ascii="Arial" w:hAnsi="Arial" w:cs="Arial"/>
         </w:rPr>
         <w:t>Conclusões</w:t>
       </w:r>
-      <w:bookmarkEnd w:id="39"/>
+      <w:bookmarkEnd w:id="38"/>
     </w:p>
     <w:p>
       <w:pPr>
@@ -9845,7 +9836,7 @@
         </w:rPr>
       </w:pPr>
     </w:p>
-    <w:bookmarkStart w:id="40" w:name="_Toc201941028" w:displacedByCustomXml="next"/>
+    <w:bookmarkStart w:id="39" w:name="_Toc201941028" w:displacedByCustomXml="next"/>
     <w:sdt>
       <w:sdtPr>
         <w:rPr>
@@ -9877,7 +9868,7 @@
             </w:rPr>
             <w:t>Bibliografia</w:t>
           </w:r>
-          <w:bookmarkEnd w:id="40"/>
+          <w:bookmarkEnd w:id="39"/>
         </w:p>
         <w:p>
           <w:pPr>
@@ -9899,6 +9890,7 @@
             <w:p>
               <w:pPr>
                 <w:pStyle w:val="Bibliography"/>
+                <w:jc w:val="both"/>
                 <w:rPr>
                   <w:rFonts w:ascii="Arial" w:hAnsi="Arial" w:cs="Arial"/>
                 </w:rPr>
@@ -9956,6 +9948,7 @@
             </w:p>
             <w:p>
               <w:pPr>
+                <w:jc w:val="both"/>
                 <w:rPr>
                   <w:rFonts w:ascii="Arial" w:hAnsi="Arial" w:cs="Arial"/>
                 </w:rPr>
@@ -9964,6 +9957,7 @@
             <w:p>
               <w:pPr>
                 <w:pStyle w:val="Bibliography"/>
+                <w:jc w:val="both"/>
                 <w:rPr>
                   <w:rFonts w:ascii="Arial" w:hAnsi="Arial" w:cs="Arial"/>
                 </w:rPr>
@@ -10003,6 +9997,7 @@
             </w:p>
             <w:p>
               <w:pPr>
+                <w:jc w:val="both"/>
                 <w:rPr>
                   <w:rFonts w:ascii="Arial" w:hAnsi="Arial" w:cs="Arial"/>
                 </w:rPr>
@@ -10011,6 +10006,7 @@
             <w:p>
               <w:pPr>
                 <w:pStyle w:val="Bibliography"/>
+                <w:jc w:val="both"/>
                 <w:rPr>
                   <w:rFonts w:ascii="Arial" w:hAnsi="Arial" w:cs="Arial"/>
                 </w:rPr>
@@ -10050,6 +10046,7 @@
             </w:p>
             <w:p>
               <w:pPr>
+                <w:jc w:val="both"/>
                 <w:rPr>
                   <w:rFonts w:ascii="Arial" w:hAnsi="Arial" w:cs="Arial"/>
                 </w:rPr>
@@ -10058,6 +10055,7 @@
             <w:p>
               <w:pPr>
                 <w:pStyle w:val="Bibliography"/>
+                <w:jc w:val="both"/>
                 <w:rPr>
                   <w:rFonts w:ascii="Arial" w:hAnsi="Arial" w:cs="Arial"/>
                 </w:rPr>
@@ -10085,6 +10083,7 @@
             </w:p>
             <w:p>
               <w:pPr>
+                <w:jc w:val="both"/>
                 <w:rPr>
                   <w:rFonts w:ascii="Arial" w:hAnsi="Arial" w:cs="Arial"/>
                 </w:rPr>
@@ -10093,6 +10092,7 @@
             <w:p>
               <w:pPr>
                 <w:pStyle w:val="Bibliography"/>
+                <w:jc w:val="both"/>
                 <w:rPr>
                   <w:rFonts w:ascii="Arial" w:hAnsi="Arial" w:cs="Arial"/>
                 </w:rPr>
@@ -10132,6 +10132,7 @@
             </w:p>
             <w:p>
               <w:pPr>
+                <w:jc w:val="both"/>
                 <w:rPr>
                   <w:rFonts w:ascii="Arial" w:hAnsi="Arial" w:cs="Arial"/>
                 </w:rPr>
@@ -10140,6 +10141,7 @@
             <w:p>
               <w:pPr>
                 <w:pStyle w:val="Bibliography"/>
+                <w:jc w:val="both"/>
                 <w:rPr>
                   <w:rFonts w:ascii="Arial" w:hAnsi="Arial" w:cs="Arial"/>
                 </w:rPr>
@@ -10162,11 +10164,20 @@
                 <w:rPr>
                   <w:rFonts w:ascii="Arial" w:hAnsi="Arial" w:cs="Arial"/>
                 </w:rPr>
-                <w:t>. Tradução de Eduardo Kessler Piveta. Nona Edição. ed. Porto Alegre: Bookman Companhia Editora LTDA, 2010.</w:t>
+                <w:t xml:space="preserve">. Tradução de Eduardo Kessler Piveta. Nona Edição. ed. Porto </w:t>
+              </w:r>
+              <w:bookmarkStart w:id="40" w:name="_GoBack"/>
+              <w:bookmarkEnd w:id="40"/>
+              <w:r>
+                <w:rPr>
+                  <w:rFonts w:ascii="Arial" w:hAnsi="Arial" w:cs="Arial"/>
+                </w:rPr>
+                <w:t>Alegre: Bookman Companhia Editora LTDA, 2010.</w:t>
               </w:r>
             </w:p>
             <w:p>
               <w:pPr>
+                <w:jc w:val="both"/>
                 <w:rPr>
                   <w:rFonts w:ascii="Arial" w:hAnsi="Arial" w:cs="Arial"/>
                 </w:rPr>
@@ -10175,6 +10186,7 @@
             <w:p>
               <w:pPr>
                 <w:pStyle w:val="Bibliography"/>
+                <w:jc w:val="both"/>
                 <w:rPr>
                   <w:rFonts w:ascii="Arial" w:hAnsi="Arial" w:cs="Arial"/>
                 </w:rPr>
@@ -10214,6 +10226,7 @@
             </w:p>
             <w:p>
               <w:pPr>
+                <w:jc w:val="both"/>
                 <w:rPr>
                   <w:rFonts w:ascii="Arial" w:hAnsi="Arial" w:cs="Arial"/>
                 </w:rPr>
@@ -13123,7 +13136,7 @@
 </file>
 
 <file path=customXml/itemProps1.xml><?xml version="1.0" encoding="utf-8"?>
-<ds:datastoreItem xmlns:ds="http://schemas.openxmlformats.org/officeDocument/2006/customXml" ds:itemID="{2BE92774-84B9-5A46-94BC-502110F2C846}">
+<ds:datastoreItem xmlns:ds="http://schemas.openxmlformats.org/officeDocument/2006/customXml" ds:itemID="{5A28474B-685F-C84E-8D46-D02D318C49E6}">
   <ds:schemaRefs>
     <ds:schemaRef ds:uri="http://schemas.openxmlformats.org/officeDocument/2006/bibliography"/>
   </ds:schemaRefs>

</xml_diff>